<commit_message>
portada, indice y encabezado
</commit_message>
<xml_diff>
--- a/practica-3/Practica 3 - Resolución.docx
+++ b/practica-3/Practica 3 - Resolución.docx
@@ -4,16 +4,2368 @@
   <w:body>
     <w:p>
       <w:pPr>
+        <w:spacing w:after="0" w:line="276" w:lineRule="auto"/>
+        <w:rPr>
+          <w:lang w:val="es-ES"/>
+        </w:rPr>
+      </w:pPr>
+      <w:r>
+        <w:rPr>
+          <w:noProof/>
+          <w:lang w:val="es-ES"/>
+        </w:rPr>
+        <w:drawing>
+          <wp:inline distT="0" distB="0" distL="0" distR="0" wp14:anchorId="204A8288" wp14:editId="6E8F9722">
+            <wp:extent cx="5732780" cy="2472690"/>
+            <wp:effectExtent l="0" t="0" r="1270" b="3810"/>
+            <wp:docPr id="1" name="Imagen 1"/>
+            <wp:cNvGraphicFramePr>
+              <a:graphicFrameLocks xmlns:a="http://schemas.openxmlformats.org/drawingml/2006/main" noChangeAspect="1"/>
+            </wp:cNvGraphicFramePr>
+            <a:graphic xmlns:a="http://schemas.openxmlformats.org/drawingml/2006/main">
+              <a:graphicData uri="http://schemas.openxmlformats.org/drawingml/2006/picture">
+                <pic:pic xmlns:pic="http://schemas.openxmlformats.org/drawingml/2006/picture">
+                  <pic:nvPicPr>
+                    <pic:cNvPr id="0" name="image21.png"/>
+                    <pic:cNvPicPr>
+                      <a:picLocks noChangeAspect="1" noChangeArrowheads="1"/>
+                    </pic:cNvPicPr>
+                  </pic:nvPicPr>
+                  <pic:blipFill>
+                    <a:blip r:embed="rId8">
+                      <a:extLst>
+                        <a:ext uri="{28A0092B-C50C-407E-A947-70E740481C1C}">
+                          <a14:useLocalDpi xmlns:a14="http://schemas.microsoft.com/office/drawing/2010/main" val="0"/>
+                        </a:ext>
+                      </a:extLst>
+                    </a:blip>
+                    <a:srcRect/>
+                    <a:stretch>
+                      <a:fillRect/>
+                    </a:stretch>
+                  </pic:blipFill>
+                  <pic:spPr bwMode="auto">
+                    <a:xfrm>
+                      <a:off x="0" y="0"/>
+                      <a:ext cx="5732780" cy="2472690"/>
+                    </a:xfrm>
+                    <a:prstGeom prst="rect">
+                      <a:avLst/>
+                    </a:prstGeom>
+                    <a:noFill/>
+                    <a:ln>
+                      <a:noFill/>
+                    </a:ln>
+                  </pic:spPr>
+                </pic:pic>
+              </a:graphicData>
+            </a:graphic>
+          </wp:inline>
+        </w:drawing>
+      </w:r>
+    </w:p>
+    <w:p>
+      <w:pPr>
+        <w:spacing w:after="0" w:line="276" w:lineRule="auto"/>
+        <w:jc w:val="center"/>
+        <w:rPr>
+          <w:b/>
+          <w:sz w:val="36"/>
+          <w:szCs w:val="36"/>
+          <w:lang w:val="es-ES"/>
+        </w:rPr>
+      </w:pPr>
+      <w:r>
+        <w:rPr>
+          <w:b/>
+          <w:sz w:val="36"/>
+          <w:szCs w:val="36"/>
+          <w:lang w:val="es-ES"/>
+        </w:rPr>
+        <w:t xml:space="preserve">Cátedra: </w:t>
+      </w:r>
+      <w:r>
+        <w:rPr>
+          <w:b/>
+          <w:sz w:val="36"/>
+          <w:szCs w:val="36"/>
+          <w:lang w:val="es-ES"/>
+        </w:rPr>
+        <w:t>Entornos Gráficos</w:t>
+      </w:r>
+      <w:r>
+        <w:rPr>
+          <w:b/>
+          <w:sz w:val="36"/>
+          <w:szCs w:val="36"/>
+          <w:lang w:val="es-ES"/>
+        </w:rPr>
+        <w:t>.</w:t>
+      </w:r>
+    </w:p>
+    <w:p>
+      <w:pPr>
+        <w:spacing w:after="0" w:line="276" w:lineRule="auto"/>
+        <w:rPr>
+          <w:b/>
+          <w:sz w:val="60"/>
+          <w:szCs w:val="60"/>
+          <w:lang w:val="es-ES"/>
+        </w:rPr>
+      </w:pPr>
+    </w:p>
+    <w:p>
+      <w:pPr>
+        <w:spacing w:after="0" w:line="276" w:lineRule="auto"/>
+        <w:jc w:val="center"/>
+        <w:rPr>
+          <w:b/>
+          <w:sz w:val="36"/>
+          <w:szCs w:val="36"/>
+          <w:lang w:val="es-ES"/>
+        </w:rPr>
+      </w:pPr>
+      <w:r>
+        <w:rPr>
+          <w:b/>
+          <w:sz w:val="36"/>
+          <w:szCs w:val="36"/>
+          <w:lang w:val="es-ES"/>
+        </w:rPr>
+        <w:t>4</w:t>
+      </w:r>
+      <w:r>
+        <w:rPr>
+          <w:b/>
+          <w:sz w:val="36"/>
+          <w:szCs w:val="36"/>
+          <w:lang w:val="es-ES"/>
+        </w:rPr>
+        <w:t>º Año Ingeniería en Sistemas de Información</w:t>
+      </w:r>
+    </w:p>
+    <w:p>
+      <w:pPr>
+        <w:spacing w:after="0" w:line="276" w:lineRule="auto"/>
+        <w:rPr>
+          <w:sz w:val="60"/>
+          <w:szCs w:val="60"/>
+          <w:lang w:val="es-ES"/>
+        </w:rPr>
+      </w:pPr>
+    </w:p>
+    <w:p>
+      <w:pPr>
+        <w:spacing w:after="0" w:line="276" w:lineRule="auto"/>
+        <w:jc w:val="center"/>
+        <w:rPr>
+          <w:b/>
+          <w:sz w:val="36"/>
+          <w:szCs w:val="36"/>
+          <w:lang w:val="es-ES"/>
+        </w:rPr>
+      </w:pPr>
+      <w:r>
+        <w:rPr>
+          <w:b/>
+          <w:sz w:val="36"/>
+          <w:szCs w:val="36"/>
+          <w:lang w:val="es-ES"/>
+        </w:rPr>
+        <w:t>Práctica N°</w:t>
+      </w:r>
+      <w:r>
+        <w:rPr>
+          <w:b/>
+          <w:sz w:val="36"/>
+          <w:szCs w:val="36"/>
+          <w:lang w:val="es-ES"/>
+        </w:rPr>
+        <w:t>3</w:t>
+      </w:r>
+      <w:r>
+        <w:rPr>
+          <w:b/>
+          <w:sz w:val="36"/>
+          <w:szCs w:val="36"/>
+          <w:lang w:val="es-ES"/>
+        </w:rPr>
+        <w:t xml:space="preserve"> </w:t>
+      </w:r>
+      <w:r>
+        <w:rPr>
+          <w:b/>
+          <w:sz w:val="36"/>
+          <w:szCs w:val="36"/>
+          <w:lang w:val="es-ES"/>
+        </w:rPr>
+        <w:t>–</w:t>
+      </w:r>
+      <w:r>
+        <w:rPr>
+          <w:b/>
+          <w:sz w:val="36"/>
+          <w:szCs w:val="36"/>
+          <w:lang w:val="es-ES"/>
+        </w:rPr>
+        <w:t xml:space="preserve"> </w:t>
+      </w:r>
+      <w:r>
+        <w:rPr>
+          <w:b/>
+          <w:sz w:val="36"/>
+          <w:szCs w:val="36"/>
+          <w:lang w:val="es-ES"/>
+        </w:rPr>
+        <w:t>Introducción al Desarrollo Web</w:t>
+      </w:r>
+      <w:r>
+        <w:rPr>
+          <w:b/>
+          <w:sz w:val="36"/>
+          <w:szCs w:val="36"/>
+          <w:lang w:val="es-ES"/>
+        </w:rPr>
+        <w:t>.</w:t>
+      </w:r>
+    </w:p>
+    <w:p>
+      <w:pPr>
+        <w:spacing w:after="0" w:line="276" w:lineRule="auto"/>
+        <w:jc w:val="center"/>
+        <w:rPr>
+          <w:b/>
+          <w:sz w:val="36"/>
+          <w:szCs w:val="36"/>
+          <w:lang w:val="es-ES"/>
+        </w:rPr>
+      </w:pPr>
+    </w:p>
+    <w:p>
+      <w:pPr>
+        <w:spacing w:after="0" w:line="276" w:lineRule="auto"/>
+        <w:jc w:val="center"/>
+        <w:rPr>
+          <w:b/>
+          <w:sz w:val="36"/>
+          <w:szCs w:val="36"/>
+          <w:lang w:val="es-ES"/>
+        </w:rPr>
+      </w:pPr>
+      <w:r>
+        <w:rPr>
+          <w:b/>
+          <w:sz w:val="36"/>
+          <w:szCs w:val="36"/>
+          <w:lang w:val="es-ES"/>
+        </w:rPr>
+        <w:t>Año 202</w:t>
+      </w:r>
+      <w:r>
+        <w:rPr>
+          <w:b/>
+          <w:sz w:val="36"/>
+          <w:szCs w:val="36"/>
+          <w:lang w:val="es-ES"/>
+        </w:rPr>
+        <w:t>2</w:t>
+      </w:r>
+    </w:p>
+    <w:p>
+      <w:pPr>
+        <w:spacing w:after="0" w:line="276" w:lineRule="auto"/>
+        <w:rPr>
+          <w:b/>
+          <w:sz w:val="36"/>
+          <w:szCs w:val="36"/>
+          <w:lang w:val="es-ES"/>
+        </w:rPr>
+      </w:pPr>
+    </w:p>
+    <w:p>
+      <w:pPr>
+        <w:spacing w:after="0" w:line="276" w:lineRule="auto"/>
+        <w:rPr>
+          <w:b/>
+          <w:sz w:val="36"/>
+          <w:szCs w:val="36"/>
+          <w:lang w:val="es-ES"/>
+        </w:rPr>
+      </w:pPr>
+      <w:r>
+        <w:rPr>
+          <w:b/>
+          <w:sz w:val="36"/>
+          <w:szCs w:val="36"/>
+          <w:lang w:val="es-ES"/>
+        </w:rPr>
+        <w:t>Alumnos:</w:t>
+      </w:r>
+    </w:p>
+    <w:p>
+      <w:pPr>
+        <w:numPr>
+          <w:ilvl w:val="0"/>
+          <w:numId w:val="15"/>
+        </w:numPr>
+        <w:spacing w:after="0" w:line="276" w:lineRule="auto"/>
+        <w:rPr>
+          <w:sz w:val="36"/>
+          <w:szCs w:val="36"/>
+          <w:lang w:val="es-ES"/>
+        </w:rPr>
+      </w:pPr>
+      <w:r>
+        <w:rPr>
+          <w:sz w:val="36"/>
+          <w:szCs w:val="36"/>
+          <w:lang w:val="es-ES"/>
+        </w:rPr>
+        <w:t xml:space="preserve">Bermejo </w:t>
+      </w:r>
+      <w:proofErr w:type="spellStart"/>
+      <w:r>
+        <w:rPr>
+          <w:sz w:val="36"/>
+          <w:szCs w:val="36"/>
+          <w:lang w:val="es-ES"/>
+        </w:rPr>
+        <w:t>Zambrini</w:t>
+      </w:r>
+      <w:proofErr w:type="spellEnd"/>
+      <w:r>
+        <w:rPr>
+          <w:sz w:val="36"/>
+          <w:szCs w:val="36"/>
+          <w:lang w:val="es-ES"/>
+        </w:rPr>
+        <w:t>, Gonzalo Martín</w:t>
+      </w:r>
+    </w:p>
+    <w:p>
+      <w:pPr>
+        <w:spacing w:after="0" w:line="276" w:lineRule="auto"/>
+        <w:rPr>
+          <w:sz w:val="36"/>
+          <w:szCs w:val="36"/>
+          <w:lang w:val="es-ES"/>
+        </w:rPr>
+      </w:pPr>
+    </w:p>
+    <w:p>
+      <w:pPr>
+        <w:spacing w:after="0" w:line="276" w:lineRule="auto"/>
+        <w:rPr>
+          <w:sz w:val="36"/>
+          <w:szCs w:val="36"/>
+          <w:lang w:val="es-ES"/>
+        </w:rPr>
+      </w:pPr>
+    </w:p>
+    <w:p>
+      <w:pPr>
+        <w:spacing w:after="0" w:line="276" w:lineRule="auto"/>
+        <w:rPr>
+          <w:b/>
+          <w:sz w:val="36"/>
+          <w:szCs w:val="36"/>
+          <w:lang w:val="es-ES"/>
+        </w:rPr>
+      </w:pPr>
+      <w:r>
+        <w:rPr>
+          <w:b/>
+          <w:sz w:val="36"/>
+          <w:szCs w:val="36"/>
+          <w:lang w:val="es-ES"/>
+        </w:rPr>
+        <w:t>Docentes:</w:t>
+      </w:r>
+    </w:p>
+    <w:p>
+      <w:pPr>
+        <w:numPr>
+          <w:ilvl w:val="0"/>
+          <w:numId w:val="16"/>
+        </w:numPr>
+        <w:spacing w:after="0" w:line="276" w:lineRule="auto"/>
+        <w:rPr>
+          <w:sz w:val="36"/>
+          <w:szCs w:val="36"/>
+          <w:lang w:val="es-ES"/>
+        </w:rPr>
+      </w:pPr>
+      <w:r>
+        <w:rPr>
+          <w:sz w:val="36"/>
+          <w:szCs w:val="36"/>
+          <w:lang w:val="es-ES"/>
+        </w:rPr>
+        <w:t>Daniela Diaz.</w:t>
+      </w:r>
+    </w:p>
+    <w:p>
+      <w:pPr>
+        <w:numPr>
+          <w:ilvl w:val="0"/>
+          <w:numId w:val="16"/>
+        </w:numPr>
+        <w:spacing w:after="0" w:line="276" w:lineRule="auto"/>
+        <w:rPr>
+          <w:sz w:val="36"/>
+          <w:szCs w:val="36"/>
+          <w:lang w:val="es-ES"/>
+        </w:rPr>
+      </w:pPr>
+      <w:r>
+        <w:rPr>
+          <w:sz w:val="36"/>
+          <w:szCs w:val="36"/>
+          <w:lang w:val="es-ES"/>
+        </w:rPr>
+        <w:t xml:space="preserve">Julián </w:t>
+      </w:r>
+      <w:proofErr w:type="spellStart"/>
+      <w:r>
+        <w:rPr>
+          <w:sz w:val="36"/>
+          <w:szCs w:val="36"/>
+          <w:lang w:val="es-ES"/>
+        </w:rPr>
+        <w:t>Butti</w:t>
+      </w:r>
+      <w:proofErr w:type="spellEnd"/>
+      <w:r>
+        <w:rPr>
+          <w:sz w:val="36"/>
+          <w:szCs w:val="36"/>
+          <w:lang w:val="es-ES"/>
+        </w:rPr>
+        <w:t>.</w:t>
+      </w:r>
+    </w:p>
+    <w:p>
+      <w:pPr>
+        <w:rPr>
+          <w:rFonts w:asciiTheme="majorHAnsi" w:eastAsiaTheme="majorEastAsia" w:hAnsiTheme="majorHAnsi" w:cstheme="majorBidi"/>
+          <w:spacing w:val="-10"/>
+          <w:kern w:val="28"/>
+          <w:sz w:val="56"/>
+          <w:szCs w:val="56"/>
+          <w:lang w:val="es-US"/>
+        </w:rPr>
+      </w:pPr>
+    </w:p>
+    <w:p>
+      <w:pPr>
+        <w:rPr>
+          <w:lang w:val="es-US"/>
+        </w:rPr>
+      </w:pPr>
+    </w:p>
+    <w:sdt>
+      <w:sdtPr>
+        <w:rPr>
+          <w:lang w:val="es-ES"/>
+        </w:rPr>
+        <w:id w:val="1981802457"/>
+        <w:docPartObj>
+          <w:docPartGallery w:val="Table of Contents"/>
+          <w:docPartUnique/>
+        </w:docPartObj>
+      </w:sdtPr>
+      <w:sdtEndPr>
+        <w:rPr>
+          <w:rFonts w:asciiTheme="minorHAnsi" w:eastAsiaTheme="minorHAnsi" w:hAnsiTheme="minorHAnsi" w:cstheme="minorBidi"/>
+          <w:b/>
+          <w:bCs/>
+          <w:color w:val="auto"/>
+          <w:sz w:val="22"/>
+          <w:szCs w:val="22"/>
+          <w:lang w:eastAsia="en-US"/>
+        </w:rPr>
+      </w:sdtEndPr>
+      <w:sdtContent>
+        <w:p>
+          <w:pPr>
+            <w:pStyle w:val="TtuloTDC"/>
+          </w:pPr>
+          <w:r>
+            <w:rPr>
+              <w:lang w:val="es-ES"/>
+            </w:rPr>
+            <w:t>ÍNDICE</w:t>
+          </w:r>
+        </w:p>
+        <w:p>
+          <w:pPr>
+            <w:pStyle w:val="TDC1"/>
+            <w:tabs>
+              <w:tab w:val="right" w:leader="dot" w:pos="9350"/>
+            </w:tabs>
+            <w:rPr>
+              <w:noProof/>
+            </w:rPr>
+          </w:pPr>
+          <w:r>
+            <w:fldChar w:fldCharType="begin"/>
+          </w:r>
+          <w:r>
+            <w:instrText xml:space="preserve"> TOC \o "1-3" \h \z \u </w:instrText>
+          </w:r>
+          <w:r>
+            <w:fldChar w:fldCharType="separate"/>
+          </w:r>
+          <w:hyperlink w:anchor="_Toc100518579" w:history="1">
+            <w:r>
+              <w:rPr>
+                <w:rStyle w:val="Hipervnculo"/>
+                <w:noProof/>
+                <w:lang w:val="es-US"/>
+              </w:rPr>
+              <w:t>PARTE 1</w:t>
+            </w:r>
+            <w:r>
+              <w:rPr>
+                <w:noProof/>
+                <w:webHidden/>
+              </w:rPr>
+              <w:tab/>
+            </w:r>
+            <w:r>
+              <w:rPr>
+                <w:noProof/>
+                <w:webHidden/>
+              </w:rPr>
+              <w:fldChar w:fldCharType="begin"/>
+            </w:r>
+            <w:r>
+              <w:rPr>
+                <w:noProof/>
+                <w:webHidden/>
+              </w:rPr>
+              <w:instrText xml:space="preserve"> PAGEREF _Toc100518579 \h </w:instrText>
+            </w:r>
+            <w:r>
+              <w:rPr>
+                <w:noProof/>
+                <w:webHidden/>
+              </w:rPr>
+            </w:r>
+            <w:r>
+              <w:rPr>
+                <w:noProof/>
+                <w:webHidden/>
+              </w:rPr>
+              <w:fldChar w:fldCharType="separate"/>
+            </w:r>
+            <w:r>
+              <w:rPr>
+                <w:noProof/>
+                <w:webHidden/>
+              </w:rPr>
+              <w:t>3</w:t>
+            </w:r>
+            <w:r>
+              <w:rPr>
+                <w:noProof/>
+                <w:webHidden/>
+              </w:rPr>
+              <w:fldChar w:fldCharType="end"/>
+            </w:r>
+          </w:hyperlink>
+        </w:p>
+        <w:p>
+          <w:pPr>
+            <w:pStyle w:val="TDC2"/>
+            <w:tabs>
+              <w:tab w:val="left" w:pos="660"/>
+              <w:tab w:val="right" w:leader="dot" w:pos="9350"/>
+            </w:tabs>
+            <w:rPr>
+              <w:noProof/>
+            </w:rPr>
+          </w:pPr>
+          <w:hyperlink w:anchor="_Toc100518580" w:history="1">
+            <w:r>
+              <w:rPr>
+                <w:rStyle w:val="Hipervnculo"/>
+                <w:noProof/>
+                <w:lang w:val="es-US"/>
+              </w:rPr>
+              <w:t>1)</w:t>
+            </w:r>
+            <w:r>
+              <w:rPr>
+                <w:noProof/>
+              </w:rPr>
+              <w:tab/>
+            </w:r>
+            <w:r>
+              <w:rPr>
+                <w:rStyle w:val="Hipervnculo"/>
+                <w:noProof/>
+                <w:lang w:val="es-US"/>
+              </w:rPr>
+              <w:t>¿A qué nos referimos al hablar de Arquitectura de la Información y cuáles son los ítems principales que constituyen su metodología?</w:t>
+            </w:r>
+            <w:r>
+              <w:rPr>
+                <w:noProof/>
+                <w:webHidden/>
+              </w:rPr>
+              <w:tab/>
+            </w:r>
+            <w:r>
+              <w:rPr>
+                <w:noProof/>
+                <w:webHidden/>
+              </w:rPr>
+              <w:fldChar w:fldCharType="begin"/>
+            </w:r>
+            <w:r>
+              <w:rPr>
+                <w:noProof/>
+                <w:webHidden/>
+              </w:rPr>
+              <w:instrText xml:space="preserve"> PAGEREF _Toc100518580 \h </w:instrText>
+            </w:r>
+            <w:r>
+              <w:rPr>
+                <w:noProof/>
+                <w:webHidden/>
+              </w:rPr>
+            </w:r>
+            <w:r>
+              <w:rPr>
+                <w:noProof/>
+                <w:webHidden/>
+              </w:rPr>
+              <w:fldChar w:fldCharType="separate"/>
+            </w:r>
+            <w:r>
+              <w:rPr>
+                <w:noProof/>
+                <w:webHidden/>
+              </w:rPr>
+              <w:t>3</w:t>
+            </w:r>
+            <w:r>
+              <w:rPr>
+                <w:noProof/>
+                <w:webHidden/>
+              </w:rPr>
+              <w:fldChar w:fldCharType="end"/>
+            </w:r>
+          </w:hyperlink>
+        </w:p>
+        <w:p>
+          <w:pPr>
+            <w:pStyle w:val="TDC2"/>
+            <w:tabs>
+              <w:tab w:val="left" w:pos="660"/>
+              <w:tab w:val="right" w:leader="dot" w:pos="9350"/>
+            </w:tabs>
+            <w:rPr>
+              <w:noProof/>
+            </w:rPr>
+          </w:pPr>
+          <w:hyperlink w:anchor="_Toc100518581" w:history="1">
+            <w:r>
+              <w:rPr>
+                <w:rStyle w:val="Hipervnculo"/>
+                <w:noProof/>
+                <w:lang w:val="es-US"/>
+              </w:rPr>
+              <w:t>2)</w:t>
+            </w:r>
+            <w:r>
+              <w:rPr>
+                <w:noProof/>
+              </w:rPr>
+              <w:tab/>
+            </w:r>
+            <w:r>
+              <w:rPr>
+                <w:rStyle w:val="Hipervnculo"/>
+                <w:noProof/>
+                <w:lang w:val="es-US"/>
+              </w:rPr>
+              <w:t>¿Cuál es la ventaja de tener identificados y definidos los objetivos del sitio?</w:t>
+            </w:r>
+            <w:r>
+              <w:rPr>
+                <w:noProof/>
+                <w:webHidden/>
+              </w:rPr>
+              <w:tab/>
+            </w:r>
+            <w:r>
+              <w:rPr>
+                <w:noProof/>
+                <w:webHidden/>
+              </w:rPr>
+              <w:fldChar w:fldCharType="begin"/>
+            </w:r>
+            <w:r>
+              <w:rPr>
+                <w:noProof/>
+                <w:webHidden/>
+              </w:rPr>
+              <w:instrText xml:space="preserve"> PAGEREF _Toc100518581 \h </w:instrText>
+            </w:r>
+            <w:r>
+              <w:rPr>
+                <w:noProof/>
+                <w:webHidden/>
+              </w:rPr>
+            </w:r>
+            <w:r>
+              <w:rPr>
+                <w:noProof/>
+                <w:webHidden/>
+              </w:rPr>
+              <w:fldChar w:fldCharType="separate"/>
+            </w:r>
+            <w:r>
+              <w:rPr>
+                <w:noProof/>
+                <w:webHidden/>
+              </w:rPr>
+              <w:t>3</w:t>
+            </w:r>
+            <w:r>
+              <w:rPr>
+                <w:noProof/>
+                <w:webHidden/>
+              </w:rPr>
+              <w:fldChar w:fldCharType="end"/>
+            </w:r>
+          </w:hyperlink>
+        </w:p>
+        <w:p>
+          <w:pPr>
+            <w:pStyle w:val="TDC2"/>
+            <w:tabs>
+              <w:tab w:val="left" w:pos="660"/>
+              <w:tab w:val="right" w:leader="dot" w:pos="9350"/>
+            </w:tabs>
+            <w:rPr>
+              <w:noProof/>
+            </w:rPr>
+          </w:pPr>
+          <w:hyperlink w:anchor="_Toc100518582" w:history="1">
+            <w:r>
+              <w:rPr>
+                <w:rStyle w:val="Hipervnculo"/>
+                <w:noProof/>
+                <w:lang w:val="es-US"/>
+              </w:rPr>
+              <w:t>3)</w:t>
+            </w:r>
+            <w:r>
+              <w:rPr>
+                <w:noProof/>
+              </w:rPr>
+              <w:tab/>
+            </w:r>
+            <w:r>
+              <w:rPr>
+                <w:rStyle w:val="Hipervnculo"/>
+                <w:noProof/>
+                <w:lang w:val="es-US"/>
+              </w:rPr>
+              <w:t>¿Qué es la audiencia?</w:t>
+            </w:r>
+            <w:r>
+              <w:rPr>
+                <w:noProof/>
+                <w:webHidden/>
+              </w:rPr>
+              <w:tab/>
+            </w:r>
+            <w:r>
+              <w:rPr>
+                <w:noProof/>
+                <w:webHidden/>
+              </w:rPr>
+              <w:fldChar w:fldCharType="begin"/>
+            </w:r>
+            <w:r>
+              <w:rPr>
+                <w:noProof/>
+                <w:webHidden/>
+              </w:rPr>
+              <w:instrText xml:space="preserve"> PAGEREF _Toc100518582 \h </w:instrText>
+            </w:r>
+            <w:r>
+              <w:rPr>
+                <w:noProof/>
+                <w:webHidden/>
+              </w:rPr>
+            </w:r>
+            <w:r>
+              <w:rPr>
+                <w:noProof/>
+                <w:webHidden/>
+              </w:rPr>
+              <w:fldChar w:fldCharType="separate"/>
+            </w:r>
+            <w:r>
+              <w:rPr>
+                <w:noProof/>
+                <w:webHidden/>
+              </w:rPr>
+              <w:t>3</w:t>
+            </w:r>
+            <w:r>
+              <w:rPr>
+                <w:noProof/>
+                <w:webHidden/>
+              </w:rPr>
+              <w:fldChar w:fldCharType="end"/>
+            </w:r>
+          </w:hyperlink>
+        </w:p>
+        <w:p>
+          <w:pPr>
+            <w:pStyle w:val="TDC2"/>
+            <w:tabs>
+              <w:tab w:val="left" w:pos="660"/>
+              <w:tab w:val="right" w:leader="dot" w:pos="9350"/>
+            </w:tabs>
+            <w:rPr>
+              <w:noProof/>
+            </w:rPr>
+          </w:pPr>
+          <w:hyperlink w:anchor="_Toc100518583" w:history="1">
+            <w:r>
+              <w:rPr>
+                <w:rStyle w:val="Hipervnculo"/>
+                <w:noProof/>
+                <w:lang w:val="es-US"/>
+              </w:rPr>
+              <w:t>4)</w:t>
+            </w:r>
+            <w:r>
+              <w:rPr>
+                <w:noProof/>
+              </w:rPr>
+              <w:tab/>
+            </w:r>
+            <w:r>
+              <w:rPr>
+                <w:rStyle w:val="Hipervnculo"/>
+                <w:noProof/>
+                <w:lang w:val="es-US"/>
+              </w:rPr>
+              <w:t>¿Según qué tipos de características se deben analizar las audiencias?</w:t>
+            </w:r>
+            <w:r>
+              <w:rPr>
+                <w:noProof/>
+                <w:webHidden/>
+              </w:rPr>
+              <w:tab/>
+            </w:r>
+            <w:r>
+              <w:rPr>
+                <w:noProof/>
+                <w:webHidden/>
+              </w:rPr>
+              <w:fldChar w:fldCharType="begin"/>
+            </w:r>
+            <w:r>
+              <w:rPr>
+                <w:noProof/>
+                <w:webHidden/>
+              </w:rPr>
+              <w:instrText xml:space="preserve"> PAGEREF _Toc100518583 \h </w:instrText>
+            </w:r>
+            <w:r>
+              <w:rPr>
+                <w:noProof/>
+                <w:webHidden/>
+              </w:rPr>
+            </w:r>
+            <w:r>
+              <w:rPr>
+                <w:noProof/>
+                <w:webHidden/>
+              </w:rPr>
+              <w:fldChar w:fldCharType="separate"/>
+            </w:r>
+            <w:r>
+              <w:rPr>
+                <w:noProof/>
+                <w:webHidden/>
+              </w:rPr>
+              <w:t>3</w:t>
+            </w:r>
+            <w:r>
+              <w:rPr>
+                <w:noProof/>
+                <w:webHidden/>
+              </w:rPr>
+              <w:fldChar w:fldCharType="end"/>
+            </w:r>
+          </w:hyperlink>
+        </w:p>
+        <w:p>
+          <w:pPr>
+            <w:pStyle w:val="TDC2"/>
+            <w:tabs>
+              <w:tab w:val="left" w:pos="660"/>
+              <w:tab w:val="right" w:leader="dot" w:pos="9350"/>
+            </w:tabs>
+            <w:rPr>
+              <w:noProof/>
+            </w:rPr>
+          </w:pPr>
+          <w:hyperlink w:anchor="_Toc100518584" w:history="1">
+            <w:r>
+              <w:rPr>
+                <w:rStyle w:val="Hipervnculo"/>
+                <w:noProof/>
+                <w:lang w:val="es-US"/>
+              </w:rPr>
+              <w:t>5)</w:t>
+            </w:r>
+            <w:r>
+              <w:rPr>
+                <w:noProof/>
+              </w:rPr>
+              <w:tab/>
+            </w:r>
+            <w:r>
+              <w:rPr>
+                <w:rStyle w:val="Hipervnculo"/>
+                <w:noProof/>
+                <w:lang w:val="es-US"/>
+              </w:rPr>
+              <w:t>¿Qué son los escenarios de uso?</w:t>
+            </w:r>
+            <w:r>
+              <w:rPr>
+                <w:noProof/>
+                <w:webHidden/>
+              </w:rPr>
+              <w:tab/>
+            </w:r>
+            <w:r>
+              <w:rPr>
+                <w:noProof/>
+                <w:webHidden/>
+              </w:rPr>
+              <w:fldChar w:fldCharType="begin"/>
+            </w:r>
+            <w:r>
+              <w:rPr>
+                <w:noProof/>
+                <w:webHidden/>
+              </w:rPr>
+              <w:instrText xml:space="preserve"> PAGEREF _Toc100518584 \h </w:instrText>
+            </w:r>
+            <w:r>
+              <w:rPr>
+                <w:noProof/>
+                <w:webHidden/>
+              </w:rPr>
+            </w:r>
+            <w:r>
+              <w:rPr>
+                <w:noProof/>
+                <w:webHidden/>
+              </w:rPr>
+              <w:fldChar w:fldCharType="separate"/>
+            </w:r>
+            <w:r>
+              <w:rPr>
+                <w:noProof/>
+                <w:webHidden/>
+              </w:rPr>
+              <w:t>3</w:t>
+            </w:r>
+            <w:r>
+              <w:rPr>
+                <w:noProof/>
+                <w:webHidden/>
+              </w:rPr>
+              <w:fldChar w:fldCharType="end"/>
+            </w:r>
+          </w:hyperlink>
+        </w:p>
+        <w:p>
+          <w:pPr>
+            <w:pStyle w:val="TDC2"/>
+            <w:tabs>
+              <w:tab w:val="left" w:pos="660"/>
+              <w:tab w:val="right" w:leader="dot" w:pos="9350"/>
+            </w:tabs>
+            <w:rPr>
+              <w:noProof/>
+            </w:rPr>
+          </w:pPr>
+          <w:hyperlink w:anchor="_Toc100518585" w:history="1">
+            <w:r>
+              <w:rPr>
+                <w:rStyle w:val="Hipervnculo"/>
+                <w:noProof/>
+                <w:lang w:val="es-US"/>
+              </w:rPr>
+              <w:t>6)</w:t>
+            </w:r>
+            <w:r>
+              <w:rPr>
+                <w:noProof/>
+              </w:rPr>
+              <w:tab/>
+            </w:r>
+            <w:r>
+              <w:rPr>
+                <w:rStyle w:val="Hipervnculo"/>
+                <w:noProof/>
+                <w:lang w:val="es-US"/>
+              </w:rPr>
+              <w:t>¿Cuáles deberían ser los contenidos indispensables de un sitio web?</w:t>
+            </w:r>
+            <w:r>
+              <w:rPr>
+                <w:noProof/>
+                <w:webHidden/>
+              </w:rPr>
+              <w:tab/>
+            </w:r>
+            <w:r>
+              <w:rPr>
+                <w:noProof/>
+                <w:webHidden/>
+              </w:rPr>
+              <w:fldChar w:fldCharType="begin"/>
+            </w:r>
+            <w:r>
+              <w:rPr>
+                <w:noProof/>
+                <w:webHidden/>
+              </w:rPr>
+              <w:instrText xml:space="preserve"> PAGEREF _Toc100518585 \h </w:instrText>
+            </w:r>
+            <w:r>
+              <w:rPr>
+                <w:noProof/>
+                <w:webHidden/>
+              </w:rPr>
+            </w:r>
+            <w:r>
+              <w:rPr>
+                <w:noProof/>
+                <w:webHidden/>
+              </w:rPr>
+              <w:fldChar w:fldCharType="separate"/>
+            </w:r>
+            <w:r>
+              <w:rPr>
+                <w:noProof/>
+                <w:webHidden/>
+              </w:rPr>
+              <w:t>3</w:t>
+            </w:r>
+            <w:r>
+              <w:rPr>
+                <w:noProof/>
+                <w:webHidden/>
+              </w:rPr>
+              <w:fldChar w:fldCharType="end"/>
+            </w:r>
+          </w:hyperlink>
+        </w:p>
+        <w:p>
+          <w:pPr>
+            <w:pStyle w:val="TDC2"/>
+            <w:tabs>
+              <w:tab w:val="left" w:pos="660"/>
+              <w:tab w:val="right" w:leader="dot" w:pos="9350"/>
+            </w:tabs>
+            <w:rPr>
+              <w:noProof/>
+            </w:rPr>
+          </w:pPr>
+          <w:hyperlink w:anchor="_Toc100518586" w:history="1">
+            <w:r>
+              <w:rPr>
+                <w:rStyle w:val="Hipervnculo"/>
+                <w:noProof/>
+                <w:lang w:val="es-US"/>
+              </w:rPr>
+              <w:t>7)</w:t>
+            </w:r>
+            <w:r>
+              <w:rPr>
+                <w:noProof/>
+              </w:rPr>
+              <w:tab/>
+            </w:r>
+            <w:r>
+              <w:rPr>
+                <w:rStyle w:val="Hipervnculo"/>
+                <w:noProof/>
+                <w:lang w:val="es-US"/>
+              </w:rPr>
+              <w:t>¿Cuáles son los requerimientos funcionales más frecuentes en un sitio web?</w:t>
+            </w:r>
+            <w:r>
+              <w:rPr>
+                <w:noProof/>
+                <w:webHidden/>
+              </w:rPr>
+              <w:tab/>
+            </w:r>
+            <w:r>
+              <w:rPr>
+                <w:noProof/>
+                <w:webHidden/>
+              </w:rPr>
+              <w:fldChar w:fldCharType="begin"/>
+            </w:r>
+            <w:r>
+              <w:rPr>
+                <w:noProof/>
+                <w:webHidden/>
+              </w:rPr>
+              <w:instrText xml:space="preserve"> PAGEREF _Toc100518586 \h </w:instrText>
+            </w:r>
+            <w:r>
+              <w:rPr>
+                <w:noProof/>
+                <w:webHidden/>
+              </w:rPr>
+            </w:r>
+            <w:r>
+              <w:rPr>
+                <w:noProof/>
+                <w:webHidden/>
+              </w:rPr>
+              <w:fldChar w:fldCharType="separate"/>
+            </w:r>
+            <w:r>
+              <w:rPr>
+                <w:noProof/>
+                <w:webHidden/>
+              </w:rPr>
+              <w:t>3</w:t>
+            </w:r>
+            <w:r>
+              <w:rPr>
+                <w:noProof/>
+                <w:webHidden/>
+              </w:rPr>
+              <w:fldChar w:fldCharType="end"/>
+            </w:r>
+          </w:hyperlink>
+        </w:p>
+        <w:p>
+          <w:pPr>
+            <w:pStyle w:val="TDC2"/>
+            <w:tabs>
+              <w:tab w:val="left" w:pos="660"/>
+              <w:tab w:val="right" w:leader="dot" w:pos="9350"/>
+            </w:tabs>
+            <w:rPr>
+              <w:noProof/>
+            </w:rPr>
+          </w:pPr>
+          <w:hyperlink w:anchor="_Toc100518587" w:history="1">
+            <w:r>
+              <w:rPr>
+                <w:rStyle w:val="Hipervnculo"/>
+                <w:noProof/>
+                <w:lang w:val="es-US"/>
+              </w:rPr>
+              <w:t>8)</w:t>
+            </w:r>
+            <w:r>
+              <w:rPr>
+                <w:noProof/>
+              </w:rPr>
+              <w:tab/>
+            </w:r>
+            <w:r>
+              <w:rPr>
+                <w:rStyle w:val="Hipervnculo"/>
+                <w:noProof/>
+                <w:lang w:val="es-US"/>
+              </w:rPr>
+              <w:t>Al definir la estructura de un sitio, ¿cuáles son los dos aspectos fundamentales que se deben considerar?</w:t>
+            </w:r>
+            <w:r>
+              <w:rPr>
+                <w:noProof/>
+                <w:webHidden/>
+              </w:rPr>
+              <w:tab/>
+            </w:r>
+            <w:r>
+              <w:rPr>
+                <w:noProof/>
+                <w:webHidden/>
+              </w:rPr>
+              <w:fldChar w:fldCharType="begin"/>
+            </w:r>
+            <w:r>
+              <w:rPr>
+                <w:noProof/>
+                <w:webHidden/>
+              </w:rPr>
+              <w:instrText xml:space="preserve"> PAGEREF _Toc100518587 \h </w:instrText>
+            </w:r>
+            <w:r>
+              <w:rPr>
+                <w:noProof/>
+                <w:webHidden/>
+              </w:rPr>
+            </w:r>
+            <w:r>
+              <w:rPr>
+                <w:noProof/>
+                <w:webHidden/>
+              </w:rPr>
+              <w:fldChar w:fldCharType="separate"/>
+            </w:r>
+            <w:r>
+              <w:rPr>
+                <w:noProof/>
+                <w:webHidden/>
+              </w:rPr>
+              <w:t>4</w:t>
+            </w:r>
+            <w:r>
+              <w:rPr>
+                <w:noProof/>
+                <w:webHidden/>
+              </w:rPr>
+              <w:fldChar w:fldCharType="end"/>
+            </w:r>
+          </w:hyperlink>
+        </w:p>
+        <w:p>
+          <w:pPr>
+            <w:pStyle w:val="TDC2"/>
+            <w:tabs>
+              <w:tab w:val="left" w:pos="660"/>
+              <w:tab w:val="right" w:leader="dot" w:pos="9350"/>
+            </w:tabs>
+            <w:rPr>
+              <w:noProof/>
+            </w:rPr>
+          </w:pPr>
+          <w:hyperlink w:anchor="_Toc100518588" w:history="1">
+            <w:r>
+              <w:rPr>
+                <w:rStyle w:val="Hipervnculo"/>
+                <w:noProof/>
+                <w:lang w:val="es-US"/>
+              </w:rPr>
+              <w:t>9)</w:t>
+            </w:r>
+            <w:r>
+              <w:rPr>
+                <w:noProof/>
+              </w:rPr>
+              <w:tab/>
+            </w:r>
+            <w:r>
+              <w:rPr>
+                <w:rStyle w:val="Hipervnculo"/>
+                <w:noProof/>
+                <w:lang w:val="es-US"/>
+              </w:rPr>
+              <w:t>¿Cuál es la diferencia entre estructura y diseño de un sitio web?</w:t>
+            </w:r>
+            <w:r>
+              <w:rPr>
+                <w:noProof/>
+                <w:webHidden/>
+              </w:rPr>
+              <w:tab/>
+            </w:r>
+            <w:r>
+              <w:rPr>
+                <w:noProof/>
+                <w:webHidden/>
+              </w:rPr>
+              <w:fldChar w:fldCharType="begin"/>
+            </w:r>
+            <w:r>
+              <w:rPr>
+                <w:noProof/>
+                <w:webHidden/>
+              </w:rPr>
+              <w:instrText xml:space="preserve"> PAGEREF _Toc100518588 \h </w:instrText>
+            </w:r>
+            <w:r>
+              <w:rPr>
+                <w:noProof/>
+                <w:webHidden/>
+              </w:rPr>
+            </w:r>
+            <w:r>
+              <w:rPr>
+                <w:noProof/>
+                <w:webHidden/>
+              </w:rPr>
+              <w:fldChar w:fldCharType="separate"/>
+            </w:r>
+            <w:r>
+              <w:rPr>
+                <w:noProof/>
+                <w:webHidden/>
+              </w:rPr>
+              <w:t>4</w:t>
+            </w:r>
+            <w:r>
+              <w:rPr>
+                <w:noProof/>
+                <w:webHidden/>
+              </w:rPr>
+              <w:fldChar w:fldCharType="end"/>
+            </w:r>
+          </w:hyperlink>
+        </w:p>
+        <w:p>
+          <w:pPr>
+            <w:pStyle w:val="TDC2"/>
+            <w:tabs>
+              <w:tab w:val="left" w:pos="880"/>
+              <w:tab w:val="right" w:leader="dot" w:pos="9350"/>
+            </w:tabs>
+            <w:rPr>
+              <w:noProof/>
+            </w:rPr>
+          </w:pPr>
+          <w:hyperlink w:anchor="_Toc100518589" w:history="1">
+            <w:r>
+              <w:rPr>
+                <w:rStyle w:val="Hipervnculo"/>
+                <w:noProof/>
+                <w:lang w:val="es-US"/>
+              </w:rPr>
+              <w:t>10)</w:t>
+            </w:r>
+            <w:r>
+              <w:rPr>
+                <w:noProof/>
+              </w:rPr>
+              <w:tab/>
+            </w:r>
+            <w:r>
+              <w:rPr>
+                <w:rStyle w:val="Hipervnculo"/>
+                <w:noProof/>
+                <w:lang w:val="es-US"/>
+              </w:rPr>
+              <w:t>¿Cuáles son las características que debe tener el sistema de navegación? Explicar c/u.</w:t>
+            </w:r>
+            <w:r>
+              <w:rPr>
+                <w:noProof/>
+                <w:webHidden/>
+              </w:rPr>
+              <w:tab/>
+            </w:r>
+            <w:r>
+              <w:rPr>
+                <w:noProof/>
+                <w:webHidden/>
+              </w:rPr>
+              <w:fldChar w:fldCharType="begin"/>
+            </w:r>
+            <w:r>
+              <w:rPr>
+                <w:noProof/>
+                <w:webHidden/>
+              </w:rPr>
+              <w:instrText xml:space="preserve"> PAGEREF _Toc100518589 \h </w:instrText>
+            </w:r>
+            <w:r>
+              <w:rPr>
+                <w:noProof/>
+                <w:webHidden/>
+              </w:rPr>
+            </w:r>
+            <w:r>
+              <w:rPr>
+                <w:noProof/>
+                <w:webHidden/>
+              </w:rPr>
+              <w:fldChar w:fldCharType="separate"/>
+            </w:r>
+            <w:r>
+              <w:rPr>
+                <w:noProof/>
+                <w:webHidden/>
+              </w:rPr>
+              <w:t>4</w:t>
+            </w:r>
+            <w:r>
+              <w:rPr>
+                <w:noProof/>
+                <w:webHidden/>
+              </w:rPr>
+              <w:fldChar w:fldCharType="end"/>
+            </w:r>
+          </w:hyperlink>
+        </w:p>
+        <w:p>
+          <w:pPr>
+            <w:pStyle w:val="TDC2"/>
+            <w:tabs>
+              <w:tab w:val="left" w:pos="880"/>
+              <w:tab w:val="right" w:leader="dot" w:pos="9350"/>
+            </w:tabs>
+            <w:rPr>
+              <w:noProof/>
+            </w:rPr>
+          </w:pPr>
+          <w:hyperlink w:anchor="_Toc100518590" w:history="1">
+            <w:r>
+              <w:rPr>
+                <w:rStyle w:val="Hipervnculo"/>
+                <w:noProof/>
+                <w:lang w:val="es-US"/>
+              </w:rPr>
+              <w:t>11)</w:t>
+            </w:r>
+            <w:r>
+              <w:rPr>
+                <w:noProof/>
+              </w:rPr>
+              <w:tab/>
+            </w:r>
+            <w:r>
+              <w:rPr>
+                <w:rStyle w:val="Hipervnculo"/>
+                <w:noProof/>
+                <w:lang w:val="es-US"/>
+              </w:rPr>
+              <w:t>¿Cuáles son los elementos más importantes de un sistema de navegación?</w:t>
+            </w:r>
+            <w:r>
+              <w:rPr>
+                <w:noProof/>
+                <w:webHidden/>
+              </w:rPr>
+              <w:tab/>
+            </w:r>
+            <w:r>
+              <w:rPr>
+                <w:noProof/>
+                <w:webHidden/>
+              </w:rPr>
+              <w:fldChar w:fldCharType="begin"/>
+            </w:r>
+            <w:r>
+              <w:rPr>
+                <w:noProof/>
+                <w:webHidden/>
+              </w:rPr>
+              <w:instrText xml:space="preserve"> PAGEREF _Toc100518590 \h </w:instrText>
+            </w:r>
+            <w:r>
+              <w:rPr>
+                <w:noProof/>
+                <w:webHidden/>
+              </w:rPr>
+            </w:r>
+            <w:r>
+              <w:rPr>
+                <w:noProof/>
+                <w:webHidden/>
+              </w:rPr>
+              <w:fldChar w:fldCharType="separate"/>
+            </w:r>
+            <w:r>
+              <w:rPr>
+                <w:noProof/>
+                <w:webHidden/>
+              </w:rPr>
+              <w:t>4</w:t>
+            </w:r>
+            <w:r>
+              <w:rPr>
+                <w:noProof/>
+                <w:webHidden/>
+              </w:rPr>
+              <w:fldChar w:fldCharType="end"/>
+            </w:r>
+          </w:hyperlink>
+        </w:p>
+        <w:p>
+          <w:pPr>
+            <w:pStyle w:val="TDC2"/>
+            <w:tabs>
+              <w:tab w:val="left" w:pos="880"/>
+              <w:tab w:val="right" w:leader="dot" w:pos="9350"/>
+            </w:tabs>
+            <w:rPr>
+              <w:noProof/>
+            </w:rPr>
+          </w:pPr>
+          <w:hyperlink w:anchor="_Toc100518591" w:history="1">
+            <w:r>
+              <w:rPr>
+                <w:rStyle w:val="Hipervnculo"/>
+                <w:noProof/>
+                <w:lang w:val="es-US"/>
+              </w:rPr>
+              <w:t>12)</w:t>
+            </w:r>
+            <w:r>
+              <w:rPr>
+                <w:noProof/>
+              </w:rPr>
+              <w:tab/>
+            </w:r>
+            <w:r>
+              <w:rPr>
+                <w:rStyle w:val="Hipervnculo"/>
+                <w:noProof/>
+                <w:lang w:val="es-US"/>
+              </w:rPr>
+              <w:t>¿Cuáles son las cuatro etapas sucesivas que se deben realizar para definir el Diseño Visual de un sitio web y en qué consiste cada una?</w:t>
+            </w:r>
+            <w:r>
+              <w:rPr>
+                <w:noProof/>
+                <w:webHidden/>
+              </w:rPr>
+              <w:tab/>
+            </w:r>
+            <w:r>
+              <w:rPr>
+                <w:noProof/>
+                <w:webHidden/>
+              </w:rPr>
+              <w:fldChar w:fldCharType="begin"/>
+            </w:r>
+            <w:r>
+              <w:rPr>
+                <w:noProof/>
+                <w:webHidden/>
+              </w:rPr>
+              <w:instrText xml:space="preserve"> PAGEREF _Toc100518591 \h </w:instrText>
+            </w:r>
+            <w:r>
+              <w:rPr>
+                <w:noProof/>
+                <w:webHidden/>
+              </w:rPr>
+            </w:r>
+            <w:r>
+              <w:rPr>
+                <w:noProof/>
+                <w:webHidden/>
+              </w:rPr>
+              <w:fldChar w:fldCharType="separate"/>
+            </w:r>
+            <w:r>
+              <w:rPr>
+                <w:noProof/>
+                <w:webHidden/>
+              </w:rPr>
+              <w:t>4</w:t>
+            </w:r>
+            <w:r>
+              <w:rPr>
+                <w:noProof/>
+                <w:webHidden/>
+              </w:rPr>
+              <w:fldChar w:fldCharType="end"/>
+            </w:r>
+          </w:hyperlink>
+        </w:p>
+        <w:p>
+          <w:pPr>
+            <w:pStyle w:val="TDC2"/>
+            <w:tabs>
+              <w:tab w:val="left" w:pos="880"/>
+              <w:tab w:val="right" w:leader="dot" w:pos="9350"/>
+            </w:tabs>
+            <w:rPr>
+              <w:noProof/>
+            </w:rPr>
+          </w:pPr>
+          <w:hyperlink w:anchor="_Toc100518592" w:history="1">
+            <w:r>
+              <w:rPr>
+                <w:rStyle w:val="Hipervnculo"/>
+                <w:noProof/>
+                <w:lang w:val="es-US"/>
+              </w:rPr>
+              <w:t>13)</w:t>
+            </w:r>
+            <w:r>
+              <w:rPr>
+                <w:noProof/>
+              </w:rPr>
+              <w:tab/>
+            </w:r>
+            <w:r>
+              <w:rPr>
+                <w:rStyle w:val="Hipervnculo"/>
+                <w:noProof/>
+                <w:lang w:val="es-US"/>
+              </w:rPr>
+              <w:t>¿Cuáles son los sistemas que puede utilizar un Sitio Web para recibir feedback o retroalimentación de parte del usuario?</w:t>
+            </w:r>
+            <w:r>
+              <w:rPr>
+                <w:noProof/>
+                <w:webHidden/>
+              </w:rPr>
+              <w:tab/>
+            </w:r>
+            <w:r>
+              <w:rPr>
+                <w:noProof/>
+                <w:webHidden/>
+              </w:rPr>
+              <w:fldChar w:fldCharType="begin"/>
+            </w:r>
+            <w:r>
+              <w:rPr>
+                <w:noProof/>
+                <w:webHidden/>
+              </w:rPr>
+              <w:instrText xml:space="preserve"> PAGEREF _Toc100518592 \h </w:instrText>
+            </w:r>
+            <w:r>
+              <w:rPr>
+                <w:noProof/>
+                <w:webHidden/>
+              </w:rPr>
+            </w:r>
+            <w:r>
+              <w:rPr>
+                <w:noProof/>
+                <w:webHidden/>
+              </w:rPr>
+              <w:fldChar w:fldCharType="separate"/>
+            </w:r>
+            <w:r>
+              <w:rPr>
+                <w:noProof/>
+                <w:webHidden/>
+              </w:rPr>
+              <w:t>5</w:t>
+            </w:r>
+            <w:r>
+              <w:rPr>
+                <w:noProof/>
+                <w:webHidden/>
+              </w:rPr>
+              <w:fldChar w:fldCharType="end"/>
+            </w:r>
+          </w:hyperlink>
+        </w:p>
+        <w:p>
+          <w:pPr>
+            <w:pStyle w:val="TDC2"/>
+            <w:tabs>
+              <w:tab w:val="left" w:pos="880"/>
+              <w:tab w:val="right" w:leader="dot" w:pos="9350"/>
+            </w:tabs>
+            <w:rPr>
+              <w:noProof/>
+            </w:rPr>
+          </w:pPr>
+          <w:hyperlink w:anchor="_Toc100518593" w:history="1">
+            <w:r>
+              <w:rPr>
+                <w:rStyle w:val="Hipervnculo"/>
+                <w:noProof/>
+                <w:lang w:val="es-US"/>
+              </w:rPr>
+              <w:t>14)</w:t>
+            </w:r>
+            <w:r>
+              <w:rPr>
+                <w:noProof/>
+              </w:rPr>
+              <w:tab/>
+            </w:r>
+            <w:r>
+              <w:rPr>
+                <w:rStyle w:val="Hipervnculo"/>
+                <w:noProof/>
+                <w:lang w:val="es-US"/>
+              </w:rPr>
+              <w:t>¿En qué consiste la Prueba de verificación de Contenidos?</w:t>
+            </w:r>
+            <w:r>
+              <w:rPr>
+                <w:noProof/>
+                <w:webHidden/>
+              </w:rPr>
+              <w:tab/>
+            </w:r>
+            <w:r>
+              <w:rPr>
+                <w:noProof/>
+                <w:webHidden/>
+              </w:rPr>
+              <w:fldChar w:fldCharType="begin"/>
+            </w:r>
+            <w:r>
+              <w:rPr>
+                <w:noProof/>
+                <w:webHidden/>
+              </w:rPr>
+              <w:instrText xml:space="preserve"> PAGEREF _Toc100518593 \h </w:instrText>
+            </w:r>
+            <w:r>
+              <w:rPr>
+                <w:noProof/>
+                <w:webHidden/>
+              </w:rPr>
+            </w:r>
+            <w:r>
+              <w:rPr>
+                <w:noProof/>
+                <w:webHidden/>
+              </w:rPr>
+              <w:fldChar w:fldCharType="separate"/>
+            </w:r>
+            <w:r>
+              <w:rPr>
+                <w:noProof/>
+                <w:webHidden/>
+              </w:rPr>
+              <w:t>5</w:t>
+            </w:r>
+            <w:r>
+              <w:rPr>
+                <w:noProof/>
+                <w:webHidden/>
+              </w:rPr>
+              <w:fldChar w:fldCharType="end"/>
+            </w:r>
+          </w:hyperlink>
+        </w:p>
+        <w:p>
+          <w:pPr>
+            <w:pStyle w:val="TDC2"/>
+            <w:tabs>
+              <w:tab w:val="left" w:pos="880"/>
+              <w:tab w:val="right" w:leader="dot" w:pos="9350"/>
+            </w:tabs>
+            <w:rPr>
+              <w:noProof/>
+            </w:rPr>
+          </w:pPr>
+          <w:hyperlink w:anchor="_Toc100518594" w:history="1">
+            <w:r>
+              <w:rPr>
+                <w:rStyle w:val="Hipervnculo"/>
+                <w:noProof/>
+                <w:lang w:val="es-US"/>
+              </w:rPr>
+              <w:t>15)</w:t>
+            </w:r>
+            <w:r>
+              <w:rPr>
+                <w:noProof/>
+              </w:rPr>
+              <w:tab/>
+            </w:r>
+            <w:r>
+              <w:rPr>
+                <w:rStyle w:val="Hipervnculo"/>
+                <w:noProof/>
+                <w:lang w:val="es-US"/>
+              </w:rPr>
+              <w:t>¿En qué consiste la Prueba de Verificaciones de Interfaces?</w:t>
+            </w:r>
+            <w:r>
+              <w:rPr>
+                <w:noProof/>
+                <w:webHidden/>
+              </w:rPr>
+              <w:tab/>
+            </w:r>
+            <w:r>
+              <w:rPr>
+                <w:noProof/>
+                <w:webHidden/>
+              </w:rPr>
+              <w:fldChar w:fldCharType="begin"/>
+            </w:r>
+            <w:r>
+              <w:rPr>
+                <w:noProof/>
+                <w:webHidden/>
+              </w:rPr>
+              <w:instrText xml:space="preserve"> PAGEREF _Toc100518594 \h </w:instrText>
+            </w:r>
+            <w:r>
+              <w:rPr>
+                <w:noProof/>
+                <w:webHidden/>
+              </w:rPr>
+            </w:r>
+            <w:r>
+              <w:rPr>
+                <w:noProof/>
+                <w:webHidden/>
+              </w:rPr>
+              <w:fldChar w:fldCharType="separate"/>
+            </w:r>
+            <w:r>
+              <w:rPr>
+                <w:noProof/>
+                <w:webHidden/>
+              </w:rPr>
+              <w:t>5</w:t>
+            </w:r>
+            <w:r>
+              <w:rPr>
+                <w:noProof/>
+                <w:webHidden/>
+              </w:rPr>
+              <w:fldChar w:fldCharType="end"/>
+            </w:r>
+          </w:hyperlink>
+        </w:p>
+        <w:p>
+          <w:pPr>
+            <w:pStyle w:val="TDC2"/>
+            <w:tabs>
+              <w:tab w:val="left" w:pos="880"/>
+              <w:tab w:val="right" w:leader="dot" w:pos="9350"/>
+            </w:tabs>
+            <w:rPr>
+              <w:noProof/>
+            </w:rPr>
+          </w:pPr>
+          <w:hyperlink w:anchor="_Toc100518595" w:history="1">
+            <w:r>
+              <w:rPr>
+                <w:rStyle w:val="Hipervnculo"/>
+                <w:noProof/>
+                <w:lang w:val="es-US"/>
+              </w:rPr>
+              <w:t>16)</w:t>
+            </w:r>
+            <w:r>
+              <w:rPr>
+                <w:noProof/>
+              </w:rPr>
+              <w:tab/>
+            </w:r>
+            <w:r>
+              <w:rPr>
+                <w:rStyle w:val="Hipervnculo"/>
+                <w:noProof/>
+                <w:lang w:val="es-US"/>
+              </w:rPr>
+              <w:t>¿Cuáles son los chequeos más importantes que se deben realizar respecto de las funcionalidades y aplicaciones que ofrece el sitio?</w:t>
+            </w:r>
+            <w:r>
+              <w:rPr>
+                <w:noProof/>
+                <w:webHidden/>
+              </w:rPr>
+              <w:tab/>
+            </w:r>
+            <w:r>
+              <w:rPr>
+                <w:noProof/>
+                <w:webHidden/>
+              </w:rPr>
+              <w:fldChar w:fldCharType="begin"/>
+            </w:r>
+            <w:r>
+              <w:rPr>
+                <w:noProof/>
+                <w:webHidden/>
+              </w:rPr>
+              <w:instrText xml:space="preserve"> PAGEREF _Toc100518595 \h </w:instrText>
+            </w:r>
+            <w:r>
+              <w:rPr>
+                <w:noProof/>
+                <w:webHidden/>
+              </w:rPr>
+            </w:r>
+            <w:r>
+              <w:rPr>
+                <w:noProof/>
+                <w:webHidden/>
+              </w:rPr>
+              <w:fldChar w:fldCharType="separate"/>
+            </w:r>
+            <w:r>
+              <w:rPr>
+                <w:noProof/>
+                <w:webHidden/>
+              </w:rPr>
+              <w:t>5</w:t>
+            </w:r>
+            <w:r>
+              <w:rPr>
+                <w:noProof/>
+                <w:webHidden/>
+              </w:rPr>
+              <w:fldChar w:fldCharType="end"/>
+            </w:r>
+          </w:hyperlink>
+        </w:p>
+        <w:p>
+          <w:pPr>
+            <w:pStyle w:val="TDC1"/>
+            <w:tabs>
+              <w:tab w:val="right" w:leader="dot" w:pos="9350"/>
+            </w:tabs>
+            <w:rPr>
+              <w:noProof/>
+            </w:rPr>
+          </w:pPr>
+          <w:hyperlink w:anchor="_Toc100518596" w:history="1">
+            <w:r>
+              <w:rPr>
+                <w:rStyle w:val="Hipervnculo"/>
+                <w:noProof/>
+                <w:lang w:val="es-US"/>
+              </w:rPr>
+              <w:t>PARTE 2</w:t>
+            </w:r>
+            <w:r>
+              <w:rPr>
+                <w:noProof/>
+                <w:webHidden/>
+              </w:rPr>
+              <w:tab/>
+            </w:r>
+            <w:r>
+              <w:rPr>
+                <w:noProof/>
+                <w:webHidden/>
+              </w:rPr>
+              <w:fldChar w:fldCharType="begin"/>
+            </w:r>
+            <w:r>
+              <w:rPr>
+                <w:noProof/>
+                <w:webHidden/>
+              </w:rPr>
+              <w:instrText xml:space="preserve"> PAGEREF _Toc100518596 \h </w:instrText>
+            </w:r>
+            <w:r>
+              <w:rPr>
+                <w:noProof/>
+                <w:webHidden/>
+              </w:rPr>
+            </w:r>
+            <w:r>
+              <w:rPr>
+                <w:noProof/>
+                <w:webHidden/>
+              </w:rPr>
+              <w:fldChar w:fldCharType="separate"/>
+            </w:r>
+            <w:r>
+              <w:rPr>
+                <w:noProof/>
+                <w:webHidden/>
+              </w:rPr>
+              <w:t>6</w:t>
+            </w:r>
+            <w:r>
+              <w:rPr>
+                <w:noProof/>
+                <w:webHidden/>
+              </w:rPr>
+              <w:fldChar w:fldCharType="end"/>
+            </w:r>
+          </w:hyperlink>
+        </w:p>
+        <w:p>
+          <w:pPr>
+            <w:pStyle w:val="TDC2"/>
+            <w:tabs>
+              <w:tab w:val="left" w:pos="660"/>
+              <w:tab w:val="right" w:leader="dot" w:pos="9350"/>
+            </w:tabs>
+            <w:rPr>
+              <w:noProof/>
+            </w:rPr>
+          </w:pPr>
+          <w:hyperlink w:anchor="_Toc100518597" w:history="1">
+            <w:r>
+              <w:rPr>
+                <w:rStyle w:val="Hipervnculo"/>
+                <w:noProof/>
+                <w:lang w:val="es-US"/>
+              </w:rPr>
+              <w:t>1)</w:t>
+            </w:r>
+            <w:r>
+              <w:rPr>
+                <w:noProof/>
+              </w:rPr>
+              <w:tab/>
+            </w:r>
+            <w:r>
+              <w:rPr>
+                <w:rStyle w:val="Hipervnculo"/>
+                <w:noProof/>
+                <w:lang w:val="es-US"/>
+              </w:rPr>
+              <w:t>¿Qué es una interfaz y cuáles son sus elementos fundamentales?</w:t>
+            </w:r>
+            <w:r>
+              <w:rPr>
+                <w:noProof/>
+                <w:webHidden/>
+              </w:rPr>
+              <w:tab/>
+            </w:r>
+            <w:r>
+              <w:rPr>
+                <w:noProof/>
+                <w:webHidden/>
+              </w:rPr>
+              <w:fldChar w:fldCharType="begin"/>
+            </w:r>
+            <w:r>
+              <w:rPr>
+                <w:noProof/>
+                <w:webHidden/>
+              </w:rPr>
+              <w:instrText xml:space="preserve"> PAGEREF _Toc100518597 \h </w:instrText>
+            </w:r>
+            <w:r>
+              <w:rPr>
+                <w:noProof/>
+                <w:webHidden/>
+              </w:rPr>
+            </w:r>
+            <w:r>
+              <w:rPr>
+                <w:noProof/>
+                <w:webHidden/>
+              </w:rPr>
+              <w:fldChar w:fldCharType="separate"/>
+            </w:r>
+            <w:r>
+              <w:rPr>
+                <w:noProof/>
+                <w:webHidden/>
+              </w:rPr>
+              <w:t>6</w:t>
+            </w:r>
+            <w:r>
+              <w:rPr>
+                <w:noProof/>
+                <w:webHidden/>
+              </w:rPr>
+              <w:fldChar w:fldCharType="end"/>
+            </w:r>
+          </w:hyperlink>
+        </w:p>
+        <w:p>
+          <w:pPr>
+            <w:pStyle w:val="TDC2"/>
+            <w:tabs>
+              <w:tab w:val="left" w:pos="660"/>
+              <w:tab w:val="right" w:leader="dot" w:pos="9350"/>
+            </w:tabs>
+            <w:rPr>
+              <w:noProof/>
+            </w:rPr>
+          </w:pPr>
+          <w:hyperlink w:anchor="_Toc100518598" w:history="1">
+            <w:r>
+              <w:rPr>
+                <w:rStyle w:val="Hipervnculo"/>
+                <w:noProof/>
+                <w:lang w:val="es-US"/>
+              </w:rPr>
+              <w:t>2)</w:t>
+            </w:r>
+            <w:r>
+              <w:rPr>
+                <w:noProof/>
+              </w:rPr>
+              <w:tab/>
+            </w:r>
+            <w:r>
+              <w:rPr>
+                <w:rStyle w:val="Hipervnculo"/>
+                <w:noProof/>
+                <w:lang w:val="es-US"/>
+              </w:rPr>
+              <w:t>¿Qué es un sistema de navegación y cuáles deben ser sus elementos indispensables?</w:t>
+            </w:r>
+            <w:r>
+              <w:rPr>
+                <w:noProof/>
+                <w:webHidden/>
+              </w:rPr>
+              <w:tab/>
+            </w:r>
+            <w:r>
+              <w:rPr>
+                <w:noProof/>
+                <w:webHidden/>
+              </w:rPr>
+              <w:fldChar w:fldCharType="begin"/>
+            </w:r>
+            <w:r>
+              <w:rPr>
+                <w:noProof/>
+                <w:webHidden/>
+              </w:rPr>
+              <w:instrText xml:space="preserve"> PAGEREF _Toc100518598 \h </w:instrText>
+            </w:r>
+            <w:r>
+              <w:rPr>
+                <w:noProof/>
+                <w:webHidden/>
+              </w:rPr>
+            </w:r>
+            <w:r>
+              <w:rPr>
+                <w:noProof/>
+                <w:webHidden/>
+              </w:rPr>
+              <w:fldChar w:fldCharType="separate"/>
+            </w:r>
+            <w:r>
+              <w:rPr>
+                <w:noProof/>
+                <w:webHidden/>
+              </w:rPr>
+              <w:t>6</w:t>
+            </w:r>
+            <w:r>
+              <w:rPr>
+                <w:noProof/>
+                <w:webHidden/>
+              </w:rPr>
+              <w:fldChar w:fldCharType="end"/>
+            </w:r>
+          </w:hyperlink>
+        </w:p>
+        <w:p>
+          <w:pPr>
+            <w:pStyle w:val="TDC2"/>
+            <w:tabs>
+              <w:tab w:val="left" w:pos="660"/>
+              <w:tab w:val="right" w:leader="dot" w:pos="9350"/>
+            </w:tabs>
+            <w:rPr>
+              <w:noProof/>
+            </w:rPr>
+          </w:pPr>
+          <w:hyperlink w:anchor="_Toc100518599" w:history="1">
+            <w:r>
+              <w:rPr>
+                <w:rStyle w:val="Hipervnculo"/>
+                <w:noProof/>
+                <w:lang w:val="es-US"/>
+              </w:rPr>
+              <w:t>3)</w:t>
+            </w:r>
+            <w:r>
+              <w:rPr>
+                <w:noProof/>
+              </w:rPr>
+              <w:tab/>
+            </w:r>
+            <w:r>
+              <w:rPr>
+                <w:rStyle w:val="Hipervnculo"/>
+                <w:noProof/>
+                <w:lang w:val="es-US"/>
+              </w:rPr>
+              <w:t>¿Qué es Flash y qué problemas puede acarrear su uso?</w:t>
+            </w:r>
+            <w:r>
+              <w:rPr>
+                <w:noProof/>
+                <w:webHidden/>
+              </w:rPr>
+              <w:tab/>
+            </w:r>
+            <w:r>
+              <w:rPr>
+                <w:noProof/>
+                <w:webHidden/>
+              </w:rPr>
+              <w:fldChar w:fldCharType="begin"/>
+            </w:r>
+            <w:r>
+              <w:rPr>
+                <w:noProof/>
+                <w:webHidden/>
+              </w:rPr>
+              <w:instrText xml:space="preserve"> PAGEREF _Toc100518599 \h </w:instrText>
+            </w:r>
+            <w:r>
+              <w:rPr>
+                <w:noProof/>
+                <w:webHidden/>
+              </w:rPr>
+            </w:r>
+            <w:r>
+              <w:rPr>
+                <w:noProof/>
+                <w:webHidden/>
+              </w:rPr>
+              <w:fldChar w:fldCharType="separate"/>
+            </w:r>
+            <w:r>
+              <w:rPr>
+                <w:noProof/>
+                <w:webHidden/>
+              </w:rPr>
+              <w:t>6</w:t>
+            </w:r>
+            <w:r>
+              <w:rPr>
+                <w:noProof/>
+                <w:webHidden/>
+              </w:rPr>
+              <w:fldChar w:fldCharType="end"/>
+            </w:r>
+          </w:hyperlink>
+        </w:p>
+        <w:p>
+          <w:pPr>
+            <w:pStyle w:val="TDC2"/>
+            <w:tabs>
+              <w:tab w:val="left" w:pos="660"/>
+              <w:tab w:val="right" w:leader="dot" w:pos="9350"/>
+            </w:tabs>
+            <w:rPr>
+              <w:noProof/>
+            </w:rPr>
+          </w:pPr>
+          <w:hyperlink w:anchor="_Toc100518600" w:history="1">
+            <w:r>
+              <w:rPr>
+                <w:rStyle w:val="Hipervnculo"/>
+                <w:noProof/>
+                <w:lang w:val="es-US"/>
+              </w:rPr>
+              <w:t>4)</w:t>
+            </w:r>
+            <w:r>
+              <w:rPr>
+                <w:noProof/>
+              </w:rPr>
+              <w:tab/>
+            </w:r>
+            <w:r>
+              <w:rPr>
+                <w:rStyle w:val="Hipervnculo"/>
+                <w:noProof/>
+                <w:lang w:val="es-US"/>
+              </w:rPr>
+              <w:t>¿Qué es AJAX y qué problemas puede acarrear su uso?</w:t>
+            </w:r>
+            <w:r>
+              <w:rPr>
+                <w:noProof/>
+                <w:webHidden/>
+              </w:rPr>
+              <w:tab/>
+            </w:r>
+            <w:r>
+              <w:rPr>
+                <w:noProof/>
+                <w:webHidden/>
+              </w:rPr>
+              <w:fldChar w:fldCharType="begin"/>
+            </w:r>
+            <w:r>
+              <w:rPr>
+                <w:noProof/>
+                <w:webHidden/>
+              </w:rPr>
+              <w:instrText xml:space="preserve"> PAGEREF _Toc100518600 \h </w:instrText>
+            </w:r>
+            <w:r>
+              <w:rPr>
+                <w:noProof/>
+                <w:webHidden/>
+              </w:rPr>
+            </w:r>
+            <w:r>
+              <w:rPr>
+                <w:noProof/>
+                <w:webHidden/>
+              </w:rPr>
+              <w:fldChar w:fldCharType="separate"/>
+            </w:r>
+            <w:r>
+              <w:rPr>
+                <w:noProof/>
+                <w:webHidden/>
+              </w:rPr>
+              <w:t>7</w:t>
+            </w:r>
+            <w:r>
+              <w:rPr>
+                <w:noProof/>
+                <w:webHidden/>
+              </w:rPr>
+              <w:fldChar w:fldCharType="end"/>
+            </w:r>
+          </w:hyperlink>
+        </w:p>
+        <w:p>
+          <w:r>
+            <w:rPr>
+              <w:b/>
+              <w:bCs/>
+              <w:lang w:val="es-ES"/>
+            </w:rPr>
+            <w:fldChar w:fldCharType="end"/>
+          </w:r>
+        </w:p>
+      </w:sdtContent>
+    </w:sdt>
+    <w:p>
+      <w:pPr>
+        <w:pStyle w:val="Ttulo"/>
+        <w:rPr>
+          <w:lang w:val="es-US"/>
+        </w:rPr>
+      </w:pPr>
+    </w:p>
+    <w:p>
+      <w:pPr>
         <w:pStyle w:val="Ttulo"/>
         <w:jc w:val="center"/>
         <w:rPr>
           <w:lang w:val="es-US"/>
         </w:rPr>
       </w:pPr>
-      <w:r>
-        <w:rPr>
-          <w:lang w:val="es-US"/>
-        </w:rPr>
+    </w:p>
+    <w:p>
+      <w:pPr>
+        <w:pStyle w:val="Ttulo"/>
+        <w:jc w:val="center"/>
+        <w:rPr>
+          <w:lang w:val="es-US"/>
+        </w:rPr>
+      </w:pPr>
+      <w:r>
+        <w:rPr>
+          <w:lang w:val="es-US"/>
+        </w:rPr>
+        <w:lastRenderedPageBreak/>
         <w:t>PRACTICA 3</w:t>
       </w:r>
     </w:p>
@@ -25,6 +2377,7 @@
           <w:lang w:val="es-US"/>
         </w:rPr>
       </w:pPr>
+      <w:bookmarkStart w:id="0" w:name="_Toc100518579"/>
       <w:r>
         <w:rPr>
           <w:lang w:val="es-US"/>
@@ -37,6 +2390,7 @@
         </w:rPr>
         <w:t xml:space="preserve"> 1</w:t>
       </w:r>
+      <w:bookmarkEnd w:id="0"/>
     </w:p>
     <w:p>
       <w:pPr>
@@ -49,12 +2403,14 @@
           <w:lang w:val="es-US"/>
         </w:rPr>
       </w:pPr>
+      <w:bookmarkStart w:id="1" w:name="_Toc100518580"/>
       <w:r>
         <w:rPr>
           <w:lang w:val="es-US"/>
         </w:rPr>
         <w:t>¿A qué nos referimos al hablar de Arquitectura de la Información y cuáles son los ítems principales que constituyen su metodología?</w:t>
       </w:r>
+      <w:bookmarkEnd w:id="1"/>
     </w:p>
     <w:p>
       <w:pPr>
@@ -128,12 +2484,14 @@
           <w:lang w:val="es-US"/>
         </w:rPr>
       </w:pPr>
+      <w:bookmarkStart w:id="2" w:name="_Toc100518581"/>
       <w:r>
         <w:rPr>
           <w:lang w:val="es-US"/>
         </w:rPr>
         <w:t>¿Cuál es la ventaja de tener identificados y definidos los objetivos del sitio?</w:t>
       </w:r>
+      <w:bookmarkEnd w:id="2"/>
     </w:p>
     <w:p>
       <w:pPr>
@@ -153,6 +2511,7 @@
           <w:lang w:val="es-US"/>
         </w:rPr>
       </w:pPr>
+      <w:bookmarkStart w:id="3" w:name="_Toc100518582"/>
       <w:r>
         <w:rPr>
           <w:lang w:val="es-US"/>
@@ -165,6 +2524,7 @@
         </w:rPr>
         <w:t>Qué es la audiencia?</w:t>
       </w:r>
+      <w:bookmarkEnd w:id="3"/>
     </w:p>
     <w:p>
       <w:pPr>
@@ -286,6 +2646,7 @@
           <w:lang w:val="es-US"/>
         </w:rPr>
       </w:pPr>
+      <w:bookmarkStart w:id="4" w:name="_Toc100518583"/>
       <w:r>
         <w:rPr>
           <w:lang w:val="es-US"/>
@@ -298,6 +2659,7 @@
         </w:rPr>
         <w:t>Según qué tipos de características se deben analizar las audiencias?</w:t>
       </w:r>
+      <w:bookmarkEnd w:id="4"/>
     </w:p>
     <w:p>
       <w:pPr>
@@ -353,6 +2715,7 @@
           <w:lang w:val="es-US"/>
         </w:rPr>
       </w:pPr>
+      <w:bookmarkStart w:id="5" w:name="_Toc100518584"/>
       <w:r>
         <w:rPr>
           <w:lang w:val="es-US"/>
@@ -365,6 +2728,7 @@
         </w:rPr>
         <w:t>Qué son los escenarios de uso?</w:t>
       </w:r>
+      <w:bookmarkEnd w:id="5"/>
     </w:p>
     <w:p>
       <w:pPr>
@@ -390,6 +2754,7 @@
           <w:lang w:val="es-US"/>
         </w:rPr>
       </w:pPr>
+      <w:bookmarkStart w:id="6" w:name="_Toc100518585"/>
       <w:r>
         <w:rPr>
           <w:lang w:val="es-US"/>
@@ -402,6 +2767,7 @@
         </w:rPr>
         <w:t>Cuáles deberían ser los contenidos indispensables de un sitio web?</w:t>
       </w:r>
+      <w:bookmarkEnd w:id="6"/>
     </w:p>
     <w:p>
       <w:pPr>
@@ -427,6 +2793,7 @@
           <w:lang w:val="es-US"/>
         </w:rPr>
       </w:pPr>
+      <w:bookmarkStart w:id="7" w:name="_Toc100518586"/>
       <w:r>
         <w:rPr>
           <w:lang w:val="es-US"/>
@@ -439,6 +2806,7 @@
         </w:rPr>
         <w:t>Cuáles son los requerimientos funcionales más frecuentes en un sitio web?</w:t>
       </w:r>
+      <w:bookmarkEnd w:id="7"/>
     </w:p>
     <w:p>
       <w:pPr>
@@ -627,6 +2995,7 @@
           <w:lang w:val="es-US"/>
         </w:rPr>
       </w:pPr>
+      <w:bookmarkStart w:id="8" w:name="_Toc100518587"/>
       <w:r>
         <w:rPr>
           <w:lang w:val="es-US"/>
@@ -645,6 +3014,7 @@
         </w:rPr>
         <w:t>deben considerar?</w:t>
       </w:r>
+      <w:bookmarkEnd w:id="8"/>
     </w:p>
     <w:p>
       <w:pPr>
@@ -670,6 +3040,7 @@
           <w:lang w:val="es-US"/>
         </w:rPr>
       </w:pPr>
+      <w:bookmarkStart w:id="9" w:name="_Toc100518588"/>
       <w:r>
         <w:rPr>
           <w:lang w:val="es-US"/>
@@ -682,6 +3053,7 @@
         </w:rPr>
         <w:t>Cuál es la diferencia entre estructura y diseño de un sitio web?</w:t>
       </w:r>
+      <w:bookmarkEnd w:id="9"/>
     </w:p>
     <w:p>
       <w:pPr>
@@ -720,6 +3092,7 @@
           <w:lang w:val="es-US"/>
         </w:rPr>
       </w:pPr>
+      <w:bookmarkStart w:id="10" w:name="_Toc100518589"/>
       <w:r>
         <w:rPr>
           <w:lang w:val="es-US"/>
@@ -732,6 +3105,7 @@
         </w:rPr>
         <w:t>Cuáles son las características que debe tener el sistema de navegación? Explicar c/u.</w:t>
       </w:r>
+      <w:bookmarkEnd w:id="10"/>
     </w:p>
     <w:p>
       <w:pPr>
@@ -856,6 +3230,7 @@
           <w:lang w:val="es-US"/>
         </w:rPr>
       </w:pPr>
+      <w:bookmarkStart w:id="11" w:name="_Toc100518590"/>
       <w:r>
         <w:rPr>
           <w:lang w:val="es-US"/>
@@ -868,6 +3243,7 @@
         </w:rPr>
         <w:t>Cuáles son los elementos más importantes de un sistema de navegación?</w:t>
       </w:r>
+      <w:bookmarkEnd w:id="11"/>
     </w:p>
     <w:p>
       <w:pPr>
@@ -1031,6 +3407,7 @@
           <w:lang w:val="es-US"/>
         </w:rPr>
       </w:pPr>
+      <w:bookmarkStart w:id="12" w:name="_Toc100518591"/>
       <w:r>
         <w:rPr>
           <w:lang w:val="es-US"/>
@@ -1055,6 +3432,7 @@
         </w:rPr>
         <w:t>Visual de un sitio web y en qué consiste cada una?</w:t>
       </w:r>
+      <w:bookmarkEnd w:id="12"/>
     </w:p>
     <w:p>
       <w:pPr>
@@ -1080,6 +3458,7 @@
           <w:lang w:val="es-US"/>
         </w:rPr>
       </w:pPr>
+      <w:bookmarkStart w:id="13" w:name="_Toc100518592"/>
       <w:r>
         <w:rPr>
           <w:lang w:val="es-US"/>
@@ -1107,6 +3486,7 @@
         </w:rPr>
         <w:t xml:space="preserve"> o retroalimentación de parte del usuario?</w:t>
       </w:r>
+      <w:bookmarkEnd w:id="13"/>
     </w:p>
     <w:p>
       <w:pPr>
@@ -1345,6 +3725,7 @@
           <w:lang w:val="es-US"/>
         </w:rPr>
       </w:pPr>
+      <w:bookmarkStart w:id="14" w:name="_Toc100518593"/>
       <w:r>
         <w:rPr>
           <w:lang w:val="es-US"/>
@@ -1357,6 +3738,7 @@
         </w:rPr>
         <w:t>En qué consiste la Prueba de verificación de Contenidos?</w:t>
       </w:r>
+      <w:bookmarkEnd w:id="14"/>
     </w:p>
     <w:p>
       <w:pPr>
@@ -1409,6 +3791,7 @@
           <w:lang w:val="es-US"/>
         </w:rPr>
       </w:pPr>
+      <w:bookmarkStart w:id="15" w:name="_Toc100518594"/>
       <w:r>
         <w:rPr>
           <w:lang w:val="es-US"/>
@@ -1421,6 +3804,7 @@
         </w:rPr>
         <w:t>En qué consiste la Prueba de Verificaciones de Interfaces?</w:t>
       </w:r>
+      <w:bookmarkEnd w:id="15"/>
     </w:p>
     <w:p>
       <w:pPr>
@@ -1482,6 +3866,7 @@
           <w:lang w:val="es-US"/>
         </w:rPr>
       </w:pPr>
+      <w:bookmarkStart w:id="16" w:name="_Toc100518595"/>
       <w:r>
         <w:rPr>
           <w:lang w:val="es-US"/>
@@ -1506,6 +3891,7 @@
         </w:rPr>
         <w:t>funcionalidades y aplicaciones que ofrece el sitio?</w:t>
       </w:r>
+      <w:bookmarkEnd w:id="16"/>
     </w:p>
     <w:p>
       <w:pPr>
@@ -1659,12 +4045,14 @@
           <w:lang w:val="es-US"/>
         </w:rPr>
       </w:pPr>
+      <w:bookmarkStart w:id="17" w:name="_Toc100518596"/>
       <w:r>
         <w:rPr>
           <w:lang w:val="es-US"/>
         </w:rPr>
         <w:t>PARTE 2</w:t>
       </w:r>
+      <w:bookmarkEnd w:id="17"/>
     </w:p>
     <w:p>
       <w:pPr>
@@ -1677,6 +4065,7 @@
           <w:lang w:val="es-US"/>
         </w:rPr>
       </w:pPr>
+      <w:bookmarkStart w:id="18" w:name="_Toc100518597"/>
       <w:r>
         <w:rPr>
           <w:lang w:val="es-US"/>
@@ -1689,6 +4078,7 @@
         </w:rPr>
         <w:t>Qué es una interfaz y cuáles son sus elementos fundamentales?</w:t>
       </w:r>
+      <w:bookmarkEnd w:id="18"/>
     </w:p>
     <w:p>
       <w:pPr>
@@ -1740,6 +4130,7 @@
           <w:lang w:val="es-US"/>
         </w:rPr>
       </w:pPr>
+      <w:bookmarkStart w:id="19" w:name="_Toc100518598"/>
       <w:r>
         <w:rPr>
           <w:lang w:val="es-US"/>
@@ -1752,6 +4143,7 @@
         </w:rPr>
         <w:t>Qué es un sistema de navegación y cuáles deben ser sus elementos indispensables?</w:t>
       </w:r>
+      <w:bookmarkEnd w:id="19"/>
     </w:p>
     <w:p>
       <w:pPr>
@@ -1992,6 +4384,7 @@
           <w:lang w:val="es-US"/>
         </w:rPr>
       </w:pPr>
+      <w:bookmarkStart w:id="20" w:name="_Toc100518599"/>
       <w:r>
         <w:rPr>
           <w:lang w:val="es-US"/>
@@ -2002,7 +4395,14 @@
         <w:rPr>
           <w:lang w:val="es-US"/>
         </w:rPr>
-        <w:t xml:space="preserve">Qué es Flash y qué problemas puede acarrear su uso? </w:t>
+        <w:t>Qué es Flash y qué problemas puede acarrear su uso?</w:t>
+      </w:r>
+      <w:bookmarkEnd w:id="20"/>
+      <w:r>
+        <w:rPr>
+          <w:lang w:val="es-US"/>
+        </w:rPr>
+        <w:t xml:space="preserve"> </w:t>
       </w:r>
     </w:p>
     <w:p>
@@ -2063,6 +4463,7 @@
           <w:lang w:val="es-US"/>
         </w:rPr>
       </w:pPr>
+      <w:bookmarkStart w:id="21" w:name="_Toc100518600"/>
       <w:r>
         <w:rPr>
           <w:lang w:val="es-US"/>
@@ -2076,6 +4477,7 @@
         </w:rPr>
         <w:t>Qué es AJAX y qué problemas puede acarrear su uso?</w:t>
       </w:r>
+      <w:bookmarkEnd w:id="21"/>
     </w:p>
     <w:p>
       <w:pPr>
@@ -2151,18 +4553,461 @@
       </w:r>
     </w:p>
     <w:sectPr>
+      <w:headerReference w:type="default" r:id="rId9"/>
+      <w:footerReference w:type="default" r:id="rId10"/>
       <w:pgSz w:w="12240" w:h="15840"/>
       <w:pgMar w:top="1440" w:right="1440" w:bottom="1440" w:left="1440" w:header="708" w:footer="708" w:gutter="0"/>
       <w:cols w:space="708"/>
+      <w:titlePg/>
       <w:docGrid w:linePitch="360"/>
     </w:sectPr>
   </w:body>
 </w:document>
 </file>
 
+<file path=word/endnotes.xml><?xml version="1.0" encoding="utf-8"?>
+<w:endnotes xmlns:wpc="http://schemas.microsoft.com/office/word/2010/wordprocessingCanvas" xmlns:cx="http://schemas.microsoft.com/office/drawing/2014/chartex" xmlns:cx1="http://schemas.microsoft.com/office/drawing/2015/9/8/chartex" xmlns:cx2="http://schemas.microsoft.com/office/drawing/2015/10/21/chartex" xmlns:cx3="http://schemas.microsoft.com/office/drawing/2016/5/9/chartex" xmlns:cx4="http://schemas.microsoft.com/office/drawing/2016/5/10/chartex" xmlns:cx5="http://schemas.microsoft.com/office/drawing/2016/5/11/chartex" xmlns:cx6="http://schemas.microsoft.com/office/drawing/2016/5/12/chartex" xmlns:cx7="http://schemas.microsoft.com/office/drawing/2016/5/13/chartex" xmlns:cx8="http://schemas.microsoft.com/office/drawing/2016/5/14/chartex" xmlns:mc="http://schemas.openxmlformats.org/markup-compatibility/2006" xmlns:aink="http://schemas.microsoft.com/office/drawing/2016/ink" xmlns:am3d="http://schemas.microsoft.com/office/drawing/2017/model3d" xmlns:o="urn:schemas-microsoft-com:office:office" xmlns:r="http://schemas.openxmlformats.org/officeDocument/2006/relationships" xmlns:m="http://schemas.openxmlformats.org/officeDocument/2006/math" xmlns:v="urn:schemas-microsoft-com:vml" xmlns:wp14="http://schemas.microsoft.com/office/word/2010/wordprocessingDrawing" xmlns:wp="http://schemas.openxmlformats.org/drawingml/2006/wordprocessingDrawing" xmlns:w10="urn:schemas-microsoft-com:office:word" xmlns:w="http://schemas.openxmlformats.org/wordprocessingml/2006/main" xmlns:w14="http://schemas.microsoft.com/office/word/2010/wordml" xmlns:w15="http://schemas.microsoft.com/office/word/2012/wordml" xmlns:w16cex="http://schemas.microsoft.com/office/word/2018/wordml/cex" xmlns:w16cid="http://schemas.microsoft.com/office/word/2016/wordml/cid" xmlns:w16="http://schemas.microsoft.com/office/word/2018/wordml" xmlns:w16sdtdh="http://schemas.microsoft.com/office/word/2020/wordml/sdtdatahash" xmlns:w16se="http://schemas.microsoft.com/office/word/2015/wordml/symex" xmlns:wpg="http://schemas.microsoft.com/office/word/2010/wordprocessingGroup" xmlns:wpi="http://schemas.microsoft.com/office/word/2010/wordprocessingInk" xmlns:wne="http://schemas.microsoft.com/office/word/2006/wordml" xmlns:wps="http://schemas.microsoft.com/office/word/2010/wordprocessingShape" mc:Ignorable="w14 w15 w16se w16cid w16 w16cex w16sdtdh wp14">
+  <w:endnote w:type="separator" w:id="-1">
+    <w:p>
+      <w:pPr>
+        <w:spacing w:after="0" w:line="240" w:lineRule="auto"/>
+      </w:pPr>
+      <w:r>
+        <w:separator/>
+      </w:r>
+    </w:p>
+  </w:endnote>
+  <w:endnote w:type="continuationSeparator" w:id="0">
+    <w:p>
+      <w:pPr>
+        <w:spacing w:after="0" w:line="240" w:lineRule="auto"/>
+      </w:pPr>
+      <w:r>
+        <w:continuationSeparator/>
+      </w:r>
+    </w:p>
+  </w:endnote>
+</w:endnotes>
+</file>
+
+<file path=word/footer1.xml><?xml version="1.0" encoding="utf-8"?>
+<w:ftr xmlns:wpc="http://schemas.microsoft.com/office/word/2010/wordprocessingCanvas" xmlns:cx="http://schemas.microsoft.com/office/drawing/2014/chartex" xmlns:cx1="http://schemas.microsoft.com/office/drawing/2015/9/8/chartex" xmlns:cx2="http://schemas.microsoft.com/office/drawing/2015/10/21/chartex" xmlns:cx3="http://schemas.microsoft.com/office/drawing/2016/5/9/chartex" xmlns:cx4="http://schemas.microsoft.com/office/drawing/2016/5/10/chartex" xmlns:cx5="http://schemas.microsoft.com/office/drawing/2016/5/11/chartex" xmlns:cx6="http://schemas.microsoft.com/office/drawing/2016/5/12/chartex" xmlns:cx7="http://schemas.microsoft.com/office/drawing/2016/5/13/chartex" xmlns:cx8="http://schemas.microsoft.com/office/drawing/2016/5/14/chartex" xmlns:mc="http://schemas.openxmlformats.org/markup-compatibility/2006" xmlns:aink="http://schemas.microsoft.com/office/drawing/2016/ink" xmlns:am3d="http://schemas.microsoft.com/office/drawing/2017/model3d" xmlns:o="urn:schemas-microsoft-com:office:office" xmlns:r="http://schemas.openxmlformats.org/officeDocument/2006/relationships" xmlns:m="http://schemas.openxmlformats.org/officeDocument/2006/math" xmlns:v="urn:schemas-microsoft-com:vml" xmlns:wp14="http://schemas.microsoft.com/office/word/2010/wordprocessingDrawing" xmlns:wp="http://schemas.openxmlformats.org/drawingml/2006/wordprocessingDrawing" xmlns:w10="urn:schemas-microsoft-com:office:word" xmlns:w="http://schemas.openxmlformats.org/wordprocessingml/2006/main" xmlns:w14="http://schemas.microsoft.com/office/word/2010/wordml" xmlns:w15="http://schemas.microsoft.com/office/word/2012/wordml" xmlns:w16cex="http://schemas.microsoft.com/office/word/2018/wordml/cex" xmlns:w16cid="http://schemas.microsoft.com/office/word/2016/wordml/cid" xmlns:w16="http://schemas.microsoft.com/office/word/2018/wordml" xmlns:w16sdtdh="http://schemas.microsoft.com/office/word/2020/wordml/sdtdatahash" xmlns:w16se="http://schemas.microsoft.com/office/word/2015/wordml/symex" xmlns:wpg="http://schemas.microsoft.com/office/word/2010/wordprocessingGroup" xmlns:wpi="http://schemas.microsoft.com/office/word/2010/wordprocessingInk" xmlns:wne="http://schemas.microsoft.com/office/word/2006/wordml" xmlns:wps="http://schemas.microsoft.com/office/word/2010/wordprocessingShape" mc:Ignorable="w14 w15 w16se w16cid w16 w16cex w16sdtdh wp14">
+  <w:p>
+    <w:pPr>
+      <w:tabs>
+        <w:tab w:val="center" w:pos="4550"/>
+        <w:tab w:val="left" w:pos="5818"/>
+      </w:tabs>
+      <w:ind w:right="260"/>
+      <w:jc w:val="right"/>
+      <w:rPr>
+        <w:color w:val="222A35" w:themeColor="text2" w:themeShade="80"/>
+        <w:sz w:val="24"/>
+        <w:szCs w:val="24"/>
+      </w:rPr>
+    </w:pPr>
+    <w:r>
+      <w:rPr>
+        <w:color w:val="8496B0" w:themeColor="text2" w:themeTint="99"/>
+        <w:spacing w:val="60"/>
+        <w:sz w:val="24"/>
+        <w:szCs w:val="24"/>
+        <w:lang w:val="es-ES"/>
+      </w:rPr>
+      <w:t>Página</w:t>
+    </w:r>
+    <w:r>
+      <w:rPr>
+        <w:color w:val="8496B0" w:themeColor="text2" w:themeTint="99"/>
+        <w:sz w:val="24"/>
+        <w:szCs w:val="24"/>
+        <w:lang w:val="es-ES"/>
+      </w:rPr>
+      <w:t xml:space="preserve"> </w:t>
+    </w:r>
+    <w:r>
+      <w:rPr>
+        <w:color w:val="323E4F" w:themeColor="text2" w:themeShade="BF"/>
+        <w:sz w:val="24"/>
+        <w:szCs w:val="24"/>
+      </w:rPr>
+      <w:fldChar w:fldCharType="begin"/>
+    </w:r>
+    <w:r>
+      <w:rPr>
+        <w:color w:val="323E4F" w:themeColor="text2" w:themeShade="BF"/>
+        <w:sz w:val="24"/>
+        <w:szCs w:val="24"/>
+      </w:rPr>
+      <w:instrText>PAGE   \* MERGEFORMAT</w:instrText>
+    </w:r>
+    <w:r>
+      <w:rPr>
+        <w:color w:val="323E4F" w:themeColor="text2" w:themeShade="BF"/>
+        <w:sz w:val="24"/>
+        <w:szCs w:val="24"/>
+      </w:rPr>
+      <w:fldChar w:fldCharType="separate"/>
+    </w:r>
+    <w:r>
+      <w:rPr>
+        <w:color w:val="323E4F" w:themeColor="text2" w:themeShade="BF"/>
+        <w:sz w:val="24"/>
+        <w:szCs w:val="24"/>
+        <w:lang w:val="es-ES"/>
+      </w:rPr>
+      <w:t>1</w:t>
+    </w:r>
+    <w:r>
+      <w:rPr>
+        <w:color w:val="323E4F" w:themeColor="text2" w:themeShade="BF"/>
+        <w:sz w:val="24"/>
+        <w:szCs w:val="24"/>
+      </w:rPr>
+      <w:fldChar w:fldCharType="end"/>
+    </w:r>
+    <w:r>
+      <w:rPr>
+        <w:color w:val="323E4F" w:themeColor="text2" w:themeShade="BF"/>
+        <w:sz w:val="24"/>
+        <w:szCs w:val="24"/>
+        <w:lang w:val="es-ES"/>
+      </w:rPr>
+      <w:t xml:space="preserve"> | </w:t>
+    </w:r>
+    <w:r>
+      <w:rPr>
+        <w:color w:val="323E4F" w:themeColor="text2" w:themeShade="BF"/>
+        <w:sz w:val="24"/>
+        <w:szCs w:val="24"/>
+      </w:rPr>
+      <w:fldChar w:fldCharType="begin"/>
+    </w:r>
+    <w:r>
+      <w:rPr>
+        <w:color w:val="323E4F" w:themeColor="text2" w:themeShade="BF"/>
+        <w:sz w:val="24"/>
+        <w:szCs w:val="24"/>
+      </w:rPr>
+      <w:instrText>NUMPAGES  \* Arabic  \* MERGEFORMAT</w:instrText>
+    </w:r>
+    <w:r>
+      <w:rPr>
+        <w:color w:val="323E4F" w:themeColor="text2" w:themeShade="BF"/>
+        <w:sz w:val="24"/>
+        <w:szCs w:val="24"/>
+      </w:rPr>
+      <w:fldChar w:fldCharType="separate"/>
+    </w:r>
+    <w:r>
+      <w:rPr>
+        <w:color w:val="323E4F" w:themeColor="text2" w:themeShade="BF"/>
+        <w:sz w:val="24"/>
+        <w:szCs w:val="24"/>
+        <w:lang w:val="es-ES"/>
+      </w:rPr>
+      <w:t>1</w:t>
+    </w:r>
+    <w:r>
+      <w:rPr>
+        <w:color w:val="323E4F" w:themeColor="text2" w:themeShade="BF"/>
+        <w:sz w:val="24"/>
+        <w:szCs w:val="24"/>
+      </w:rPr>
+      <w:fldChar w:fldCharType="end"/>
+    </w:r>
+  </w:p>
+  <w:p>
+    <w:pPr>
+      <w:pStyle w:val="Piedepgina"/>
+    </w:pPr>
+  </w:p>
+</w:ftr>
+</file>
+
+<file path=word/footnotes.xml><?xml version="1.0" encoding="utf-8"?>
+<w:footnotes xmlns:wpc="http://schemas.microsoft.com/office/word/2010/wordprocessingCanvas" xmlns:cx="http://schemas.microsoft.com/office/drawing/2014/chartex" xmlns:cx1="http://schemas.microsoft.com/office/drawing/2015/9/8/chartex" xmlns:cx2="http://schemas.microsoft.com/office/drawing/2015/10/21/chartex" xmlns:cx3="http://schemas.microsoft.com/office/drawing/2016/5/9/chartex" xmlns:cx4="http://schemas.microsoft.com/office/drawing/2016/5/10/chartex" xmlns:cx5="http://schemas.microsoft.com/office/drawing/2016/5/11/chartex" xmlns:cx6="http://schemas.microsoft.com/office/drawing/2016/5/12/chartex" xmlns:cx7="http://schemas.microsoft.com/office/drawing/2016/5/13/chartex" xmlns:cx8="http://schemas.microsoft.com/office/drawing/2016/5/14/chartex" xmlns:mc="http://schemas.openxmlformats.org/markup-compatibility/2006" xmlns:aink="http://schemas.microsoft.com/office/drawing/2016/ink" xmlns:am3d="http://schemas.microsoft.com/office/drawing/2017/model3d" xmlns:o="urn:schemas-microsoft-com:office:office" xmlns:r="http://schemas.openxmlformats.org/officeDocument/2006/relationships" xmlns:m="http://schemas.openxmlformats.org/officeDocument/2006/math" xmlns:v="urn:schemas-microsoft-com:vml" xmlns:wp14="http://schemas.microsoft.com/office/word/2010/wordprocessingDrawing" xmlns:wp="http://schemas.openxmlformats.org/drawingml/2006/wordprocessingDrawing" xmlns:w10="urn:schemas-microsoft-com:office:word" xmlns:w="http://schemas.openxmlformats.org/wordprocessingml/2006/main" xmlns:w14="http://schemas.microsoft.com/office/word/2010/wordml" xmlns:w15="http://schemas.microsoft.com/office/word/2012/wordml" xmlns:w16cex="http://schemas.microsoft.com/office/word/2018/wordml/cex" xmlns:w16cid="http://schemas.microsoft.com/office/word/2016/wordml/cid" xmlns:w16="http://schemas.microsoft.com/office/word/2018/wordml" xmlns:w16sdtdh="http://schemas.microsoft.com/office/word/2020/wordml/sdtdatahash" xmlns:w16se="http://schemas.microsoft.com/office/word/2015/wordml/symex" xmlns:wpg="http://schemas.microsoft.com/office/word/2010/wordprocessingGroup" xmlns:wpi="http://schemas.microsoft.com/office/word/2010/wordprocessingInk" xmlns:wne="http://schemas.microsoft.com/office/word/2006/wordml" xmlns:wps="http://schemas.microsoft.com/office/word/2010/wordprocessingShape" mc:Ignorable="w14 w15 w16se w16cid w16 w16cex w16sdtdh wp14">
+  <w:footnote w:type="separator" w:id="-1">
+    <w:p>
+      <w:pPr>
+        <w:spacing w:after="0" w:line="240" w:lineRule="auto"/>
+      </w:pPr>
+      <w:r>
+        <w:separator/>
+      </w:r>
+    </w:p>
+  </w:footnote>
+  <w:footnote w:type="continuationSeparator" w:id="0">
+    <w:p>
+      <w:pPr>
+        <w:spacing w:after="0" w:line="240" w:lineRule="auto"/>
+      </w:pPr>
+      <w:r>
+        <w:continuationSeparator/>
+      </w:r>
+    </w:p>
+  </w:footnote>
+</w:footnotes>
+</file>
+
+<file path=word/header1.xml><?xml version="1.0" encoding="utf-8"?>
+<w:hdr xmlns:wpc="http://schemas.microsoft.com/office/word/2010/wordprocessingCanvas" xmlns:cx="http://schemas.microsoft.com/office/drawing/2014/chartex" xmlns:cx1="http://schemas.microsoft.com/office/drawing/2015/9/8/chartex" xmlns:cx2="http://schemas.microsoft.com/office/drawing/2015/10/21/chartex" xmlns:cx3="http://schemas.microsoft.com/office/drawing/2016/5/9/chartex" xmlns:cx4="http://schemas.microsoft.com/office/drawing/2016/5/10/chartex" xmlns:cx5="http://schemas.microsoft.com/office/drawing/2016/5/11/chartex" xmlns:cx6="http://schemas.microsoft.com/office/drawing/2016/5/12/chartex" xmlns:cx7="http://schemas.microsoft.com/office/drawing/2016/5/13/chartex" xmlns:cx8="http://schemas.microsoft.com/office/drawing/2016/5/14/chartex" xmlns:mc="http://schemas.openxmlformats.org/markup-compatibility/2006" xmlns:aink="http://schemas.microsoft.com/office/drawing/2016/ink" xmlns:am3d="http://schemas.microsoft.com/office/drawing/2017/model3d" xmlns:o="urn:schemas-microsoft-com:office:office" xmlns:r="http://schemas.openxmlformats.org/officeDocument/2006/relationships" xmlns:m="http://schemas.openxmlformats.org/officeDocument/2006/math" xmlns:v="urn:schemas-microsoft-com:vml" xmlns:wp14="http://schemas.microsoft.com/office/word/2010/wordprocessingDrawing" xmlns:wp="http://schemas.openxmlformats.org/drawingml/2006/wordprocessingDrawing" xmlns:w10="urn:schemas-microsoft-com:office:word" xmlns:w="http://schemas.openxmlformats.org/wordprocessingml/2006/main" xmlns:w14="http://schemas.microsoft.com/office/word/2010/wordml" xmlns:w15="http://schemas.microsoft.com/office/word/2012/wordml" xmlns:w16cex="http://schemas.microsoft.com/office/word/2018/wordml/cex" xmlns:w16cid="http://schemas.microsoft.com/office/word/2016/wordml/cid" xmlns:w16="http://schemas.microsoft.com/office/word/2018/wordml" xmlns:w16sdtdh="http://schemas.microsoft.com/office/word/2020/wordml/sdtdatahash" xmlns:w16se="http://schemas.microsoft.com/office/word/2015/wordml/symex" xmlns:wpg="http://schemas.microsoft.com/office/word/2010/wordprocessingGroup" xmlns:wpi="http://schemas.microsoft.com/office/word/2010/wordprocessingInk" xmlns:wne="http://schemas.microsoft.com/office/word/2006/wordml" xmlns:wps="http://schemas.microsoft.com/office/word/2010/wordprocessingShape" mc:Ignorable="w14 w15 w16se w16cid w16 w16cex w16sdtdh wp14">
+  <w:p>
+    <w:pPr>
+      <w:pStyle w:val="Encabezado"/>
+      <w:jc w:val="center"/>
+      <w:rPr>
+        <w:lang w:val="es-AR"/>
+      </w:rPr>
+    </w:pPr>
+    <w:r>
+      <w:rPr>
+        <w:noProof/>
+      </w:rPr>
+      <w:drawing>
+        <wp:anchor distT="0" distB="0" distL="114300" distR="114300" simplePos="0" relativeHeight="251659264" behindDoc="1" locked="0" layoutInCell="1" allowOverlap="1" wp14:anchorId="2C373307" wp14:editId="3D2B1E3D">
+          <wp:simplePos x="0" y="0"/>
+          <wp:positionH relativeFrom="column">
+            <wp:posOffset>-524786</wp:posOffset>
+          </wp:positionH>
+          <wp:positionV relativeFrom="paragraph">
+            <wp:posOffset>-298505</wp:posOffset>
+          </wp:positionV>
+          <wp:extent cx="675861" cy="691954"/>
+          <wp:effectExtent l="0" t="0" r="0" b="0"/>
+          <wp:wrapTight wrapText="bothSides">
+            <wp:wrapPolygon edited="0">
+              <wp:start x="0" y="0"/>
+              <wp:lineTo x="0" y="20826"/>
+              <wp:lineTo x="20707" y="20826"/>
+              <wp:lineTo x="20707" y="0"/>
+              <wp:lineTo x="0" y="0"/>
+            </wp:wrapPolygon>
+          </wp:wrapTight>
+          <wp:docPr id="16" name="Imagen 16" descr="Resultado de imagen para utn logo"/>
+          <wp:cNvGraphicFramePr>
+            <a:graphicFrameLocks xmlns:a="http://schemas.openxmlformats.org/drawingml/2006/main" noChangeAspect="1"/>
+          </wp:cNvGraphicFramePr>
+          <a:graphic xmlns:a="http://schemas.openxmlformats.org/drawingml/2006/main">
+            <a:graphicData uri="http://schemas.openxmlformats.org/drawingml/2006/picture">
+              <pic:pic xmlns:pic="http://schemas.openxmlformats.org/drawingml/2006/picture">
+                <pic:nvPicPr>
+                  <pic:cNvPr id="0" name="Picture 1" descr="Resultado de imagen para utn logo"/>
+                  <pic:cNvPicPr>
+                    <a:picLocks noChangeAspect="1" noChangeArrowheads="1"/>
+                  </pic:cNvPicPr>
+                </pic:nvPicPr>
+                <pic:blipFill>
+                  <a:blip r:embed="rId1">
+                    <a:extLst>
+                      <a:ext uri="{28A0092B-C50C-407E-A947-70E740481C1C}">
+                        <a14:useLocalDpi xmlns:a14="http://schemas.microsoft.com/office/drawing/2010/main" val="0"/>
+                      </a:ext>
+                    </a:extLst>
+                  </a:blip>
+                  <a:srcRect/>
+                  <a:stretch>
+                    <a:fillRect/>
+                  </a:stretch>
+                </pic:blipFill>
+                <pic:spPr bwMode="auto">
+                  <a:xfrm>
+                    <a:off x="0" y="0"/>
+                    <a:ext cx="675861" cy="691954"/>
+                  </a:xfrm>
+                  <a:prstGeom prst="rect">
+                    <a:avLst/>
+                  </a:prstGeom>
+                  <a:noFill/>
+                  <a:ln>
+                    <a:noFill/>
+                  </a:ln>
+                </pic:spPr>
+              </pic:pic>
+            </a:graphicData>
+          </a:graphic>
+          <wp14:sizeRelH relativeFrom="page">
+            <wp14:pctWidth>0</wp14:pctWidth>
+          </wp14:sizeRelH>
+          <wp14:sizeRelV relativeFrom="page">
+            <wp14:pctHeight>0</wp14:pctHeight>
+          </wp14:sizeRelV>
+        </wp:anchor>
+      </w:drawing>
+    </w:r>
+    <w:r>
+      <w:rPr>
+        <w:lang w:val="es-AR"/>
+      </w:rPr>
+      <w:t xml:space="preserve">Bermejo </w:t>
+    </w:r>
+    <w:proofErr w:type="spellStart"/>
+    <w:r>
+      <w:rPr>
+        <w:lang w:val="es-AR"/>
+      </w:rPr>
+      <w:t>Zambrini</w:t>
+    </w:r>
+    <w:proofErr w:type="spellEnd"/>
+    <w:r>
+      <w:rPr>
+        <w:lang w:val="es-AR"/>
+      </w:rPr>
+      <w:t xml:space="preserve"> Gonzalo Martin – Legajo:</w:t>
+    </w:r>
+    <w:r>
+      <w:rPr>
+        <w:lang w:val="es-AR"/>
+      </w:rPr>
+      <w:t xml:space="preserve"> 43334 – Entornos Gráficos 2022 – Practica 3</w:t>
+    </w:r>
+  </w:p>
+</w:hdr>
+</file>
+
 <file path=word/numbering.xml><?xml version="1.0" encoding="utf-8"?>
 <w:numbering xmlns:wpc="http://schemas.microsoft.com/office/word/2010/wordprocessingCanvas" xmlns:cx="http://schemas.microsoft.com/office/drawing/2014/chartex" xmlns:cx1="http://schemas.microsoft.com/office/drawing/2015/9/8/chartex" xmlns:cx2="http://schemas.microsoft.com/office/drawing/2015/10/21/chartex" xmlns:cx3="http://schemas.microsoft.com/office/drawing/2016/5/9/chartex" xmlns:cx4="http://schemas.microsoft.com/office/drawing/2016/5/10/chartex" xmlns:cx5="http://schemas.microsoft.com/office/drawing/2016/5/11/chartex" xmlns:cx6="http://schemas.microsoft.com/office/drawing/2016/5/12/chartex" xmlns:cx7="http://schemas.microsoft.com/office/drawing/2016/5/13/chartex" xmlns:cx8="http://schemas.microsoft.com/office/drawing/2016/5/14/chartex" xmlns:mc="http://schemas.openxmlformats.org/markup-compatibility/2006" xmlns:aink="http://schemas.microsoft.com/office/drawing/2016/ink" xmlns:am3d="http://schemas.microsoft.com/office/drawing/2017/model3d" xmlns:o="urn:schemas-microsoft-com:office:office" xmlns:r="http://schemas.openxmlformats.org/officeDocument/2006/relationships" xmlns:m="http://schemas.openxmlformats.org/officeDocument/2006/math" xmlns:v="urn:schemas-microsoft-com:vml" xmlns:wp14="http://schemas.microsoft.com/office/word/2010/wordprocessingDrawing" xmlns:wp="http://schemas.openxmlformats.org/drawingml/2006/wordprocessingDrawing" xmlns:w10="urn:schemas-microsoft-com:office:word" xmlns:w="http://schemas.openxmlformats.org/wordprocessingml/2006/main" xmlns:w14="http://schemas.microsoft.com/office/word/2010/wordml" xmlns:w15="http://schemas.microsoft.com/office/word/2012/wordml" xmlns:w16cex="http://schemas.microsoft.com/office/word/2018/wordml/cex" xmlns:w16cid="http://schemas.microsoft.com/office/word/2016/wordml/cid" xmlns:w16="http://schemas.microsoft.com/office/word/2018/wordml" xmlns:w16sdtdh="http://schemas.microsoft.com/office/word/2020/wordml/sdtdatahash" xmlns:w16se="http://schemas.microsoft.com/office/word/2015/wordml/symex" xmlns:wpg="http://schemas.microsoft.com/office/word/2010/wordprocessingGroup" xmlns:wpi="http://schemas.microsoft.com/office/word/2010/wordprocessingInk" xmlns:wne="http://schemas.microsoft.com/office/word/2006/wordml" xmlns:wps="http://schemas.microsoft.com/office/word/2010/wordprocessingShape" mc:Ignorable="w14 w15 w16se w16cid w16 w16cex w16sdtdh wp14">
   <w:abstractNum w:abstractNumId="0" w15:restartNumberingAfterBreak="0">
+    <w:nsid w:val="03841D23"/>
+    <w:multiLevelType w:val="multilevel"/>
+    <w:tmpl w:val="23388D28"/>
+    <w:lvl w:ilvl="0">
+      <w:start w:val="1"/>
+      <w:numFmt w:val="bullet"/>
+      <w:lvlText w:val="●"/>
+      <w:lvlJc w:val="left"/>
+      <w:pPr>
+        <w:ind w:left="720" w:hanging="360"/>
+      </w:pPr>
+      <w:rPr>
+        <w:strike w:val="0"/>
+        <w:dstrike w:val="0"/>
+        <w:u w:val="none"/>
+        <w:effect w:val="none"/>
+      </w:rPr>
+    </w:lvl>
+    <w:lvl w:ilvl="1">
+      <w:start w:val="1"/>
+      <w:numFmt w:val="bullet"/>
+      <w:lvlText w:val="○"/>
+      <w:lvlJc w:val="left"/>
+      <w:pPr>
+        <w:ind w:left="1440" w:hanging="360"/>
+      </w:pPr>
+      <w:rPr>
+        <w:strike w:val="0"/>
+        <w:dstrike w:val="0"/>
+        <w:u w:val="none"/>
+        <w:effect w:val="none"/>
+      </w:rPr>
+    </w:lvl>
+    <w:lvl w:ilvl="2">
+      <w:start w:val="1"/>
+      <w:numFmt w:val="bullet"/>
+      <w:lvlText w:val="■"/>
+      <w:lvlJc w:val="left"/>
+      <w:pPr>
+        <w:ind w:left="2160" w:hanging="360"/>
+      </w:pPr>
+      <w:rPr>
+        <w:strike w:val="0"/>
+        <w:dstrike w:val="0"/>
+        <w:u w:val="none"/>
+        <w:effect w:val="none"/>
+      </w:rPr>
+    </w:lvl>
+    <w:lvl w:ilvl="3">
+      <w:start w:val="1"/>
+      <w:numFmt w:val="bullet"/>
+      <w:lvlText w:val="●"/>
+      <w:lvlJc w:val="left"/>
+      <w:pPr>
+        <w:ind w:left="2880" w:hanging="360"/>
+      </w:pPr>
+      <w:rPr>
+        <w:strike w:val="0"/>
+        <w:dstrike w:val="0"/>
+        <w:u w:val="none"/>
+        <w:effect w:val="none"/>
+      </w:rPr>
+    </w:lvl>
+    <w:lvl w:ilvl="4">
+      <w:start w:val="1"/>
+      <w:numFmt w:val="bullet"/>
+      <w:lvlText w:val="○"/>
+      <w:lvlJc w:val="left"/>
+      <w:pPr>
+        <w:ind w:left="3600" w:hanging="360"/>
+      </w:pPr>
+      <w:rPr>
+        <w:strike w:val="0"/>
+        <w:dstrike w:val="0"/>
+        <w:u w:val="none"/>
+        <w:effect w:val="none"/>
+      </w:rPr>
+    </w:lvl>
+    <w:lvl w:ilvl="5">
+      <w:start w:val="1"/>
+      <w:numFmt w:val="bullet"/>
+      <w:lvlText w:val="■"/>
+      <w:lvlJc w:val="left"/>
+      <w:pPr>
+        <w:ind w:left="4320" w:hanging="360"/>
+      </w:pPr>
+      <w:rPr>
+        <w:strike w:val="0"/>
+        <w:dstrike w:val="0"/>
+        <w:u w:val="none"/>
+        <w:effect w:val="none"/>
+      </w:rPr>
+    </w:lvl>
+    <w:lvl w:ilvl="6">
+      <w:start w:val="1"/>
+      <w:numFmt w:val="bullet"/>
+      <w:lvlText w:val="●"/>
+      <w:lvlJc w:val="left"/>
+      <w:pPr>
+        <w:ind w:left="5040" w:hanging="360"/>
+      </w:pPr>
+      <w:rPr>
+        <w:strike w:val="0"/>
+        <w:dstrike w:val="0"/>
+        <w:u w:val="none"/>
+        <w:effect w:val="none"/>
+      </w:rPr>
+    </w:lvl>
+    <w:lvl w:ilvl="7">
+      <w:start w:val="1"/>
+      <w:numFmt w:val="bullet"/>
+      <w:lvlText w:val="○"/>
+      <w:lvlJc w:val="left"/>
+      <w:pPr>
+        <w:ind w:left="5760" w:hanging="360"/>
+      </w:pPr>
+      <w:rPr>
+        <w:strike w:val="0"/>
+        <w:dstrike w:val="0"/>
+        <w:u w:val="none"/>
+        <w:effect w:val="none"/>
+      </w:rPr>
+    </w:lvl>
+    <w:lvl w:ilvl="8">
+      <w:start w:val="1"/>
+      <w:numFmt w:val="bullet"/>
+      <w:lvlText w:val="■"/>
+      <w:lvlJc w:val="left"/>
+      <w:pPr>
+        <w:ind w:left="6480" w:hanging="360"/>
+      </w:pPr>
+      <w:rPr>
+        <w:strike w:val="0"/>
+        <w:dstrike w:val="0"/>
+        <w:u w:val="none"/>
+        <w:effect w:val="none"/>
+      </w:rPr>
+    </w:lvl>
+  </w:abstractNum>
+  <w:abstractNum w:abstractNumId="1" w15:restartNumberingAfterBreak="0">
     <w:nsid w:val="0F585A6B"/>
     <w:multiLevelType w:val="hybridMultilevel"/>
     <w:tmpl w:val="EDC67EAA"/>
@@ -2248,7 +5093,7 @@
       </w:pPr>
     </w:lvl>
   </w:abstractNum>
-  <w:abstractNum w:abstractNumId="1" w15:restartNumberingAfterBreak="0">
+  <w:abstractNum w:abstractNumId="2" w15:restartNumberingAfterBreak="0">
     <w:nsid w:val="1CFD4E8F"/>
     <w:multiLevelType w:val="hybridMultilevel"/>
     <w:tmpl w:val="F8F4720A"/>
@@ -2361,7 +5206,7 @@
       </w:rPr>
     </w:lvl>
   </w:abstractNum>
-  <w:abstractNum w:abstractNumId="2" w15:restartNumberingAfterBreak="0">
+  <w:abstractNum w:abstractNumId="3" w15:restartNumberingAfterBreak="0">
     <w:nsid w:val="2069217D"/>
     <w:multiLevelType w:val="hybridMultilevel"/>
     <w:tmpl w:val="CC3A79E0"/>
@@ -2474,7 +5319,7 @@
       </w:rPr>
     </w:lvl>
   </w:abstractNum>
-  <w:abstractNum w:abstractNumId="3" w15:restartNumberingAfterBreak="0">
+  <w:abstractNum w:abstractNumId="4" w15:restartNumberingAfterBreak="0">
     <w:nsid w:val="29BB31F8"/>
     <w:multiLevelType w:val="hybridMultilevel"/>
     <w:tmpl w:val="887A485E"/>
@@ -2587,7 +5432,7 @@
       </w:rPr>
     </w:lvl>
   </w:abstractNum>
-  <w:abstractNum w:abstractNumId="4" w15:restartNumberingAfterBreak="0">
+  <w:abstractNum w:abstractNumId="5" w15:restartNumberingAfterBreak="0">
     <w:nsid w:val="2A8565B6"/>
     <w:multiLevelType w:val="hybridMultilevel"/>
     <w:tmpl w:val="64F0B4DA"/>
@@ -2673,7 +5518,7 @@
       </w:pPr>
     </w:lvl>
   </w:abstractNum>
-  <w:abstractNum w:abstractNumId="5" w15:restartNumberingAfterBreak="0">
+  <w:abstractNum w:abstractNumId="6" w15:restartNumberingAfterBreak="0">
     <w:nsid w:val="2EC15F35"/>
     <w:multiLevelType w:val="hybridMultilevel"/>
     <w:tmpl w:val="800275B6"/>
@@ -2759,7 +5604,147 @@
       </w:pPr>
     </w:lvl>
   </w:abstractNum>
-  <w:abstractNum w:abstractNumId="6" w15:restartNumberingAfterBreak="0">
+  <w:abstractNum w:abstractNumId="7" w15:restartNumberingAfterBreak="0">
+    <w:nsid w:val="3158406B"/>
+    <w:multiLevelType w:val="multilevel"/>
+    <w:tmpl w:val="2BA83B96"/>
+    <w:lvl w:ilvl="0">
+      <w:start w:val="1"/>
+      <w:numFmt w:val="bullet"/>
+      <w:lvlText w:val="●"/>
+      <w:lvlJc w:val="left"/>
+      <w:pPr>
+        <w:ind w:left="720" w:hanging="360"/>
+      </w:pPr>
+      <w:rPr>
+        <w:strike w:val="0"/>
+        <w:dstrike w:val="0"/>
+        <w:u w:val="none"/>
+        <w:effect w:val="none"/>
+      </w:rPr>
+    </w:lvl>
+    <w:lvl w:ilvl="1">
+      <w:start w:val="1"/>
+      <w:numFmt w:val="bullet"/>
+      <w:lvlText w:val="○"/>
+      <w:lvlJc w:val="left"/>
+      <w:pPr>
+        <w:ind w:left="1440" w:hanging="360"/>
+      </w:pPr>
+      <w:rPr>
+        <w:strike w:val="0"/>
+        <w:dstrike w:val="0"/>
+        <w:u w:val="none"/>
+        <w:effect w:val="none"/>
+      </w:rPr>
+    </w:lvl>
+    <w:lvl w:ilvl="2">
+      <w:start w:val="1"/>
+      <w:numFmt w:val="bullet"/>
+      <w:lvlText w:val="■"/>
+      <w:lvlJc w:val="left"/>
+      <w:pPr>
+        <w:ind w:left="2160" w:hanging="360"/>
+      </w:pPr>
+      <w:rPr>
+        <w:strike w:val="0"/>
+        <w:dstrike w:val="0"/>
+        <w:u w:val="none"/>
+        <w:effect w:val="none"/>
+      </w:rPr>
+    </w:lvl>
+    <w:lvl w:ilvl="3">
+      <w:start w:val="1"/>
+      <w:numFmt w:val="bullet"/>
+      <w:lvlText w:val="●"/>
+      <w:lvlJc w:val="left"/>
+      <w:pPr>
+        <w:ind w:left="2880" w:hanging="360"/>
+      </w:pPr>
+      <w:rPr>
+        <w:strike w:val="0"/>
+        <w:dstrike w:val="0"/>
+        <w:u w:val="none"/>
+        <w:effect w:val="none"/>
+      </w:rPr>
+    </w:lvl>
+    <w:lvl w:ilvl="4">
+      <w:start w:val="1"/>
+      <w:numFmt w:val="bullet"/>
+      <w:lvlText w:val="○"/>
+      <w:lvlJc w:val="left"/>
+      <w:pPr>
+        <w:ind w:left="3600" w:hanging="360"/>
+      </w:pPr>
+      <w:rPr>
+        <w:strike w:val="0"/>
+        <w:dstrike w:val="0"/>
+        <w:u w:val="none"/>
+        <w:effect w:val="none"/>
+      </w:rPr>
+    </w:lvl>
+    <w:lvl w:ilvl="5">
+      <w:start w:val="1"/>
+      <w:numFmt w:val="bullet"/>
+      <w:lvlText w:val="■"/>
+      <w:lvlJc w:val="left"/>
+      <w:pPr>
+        <w:ind w:left="4320" w:hanging="360"/>
+      </w:pPr>
+      <w:rPr>
+        <w:strike w:val="0"/>
+        <w:dstrike w:val="0"/>
+        <w:u w:val="none"/>
+        <w:effect w:val="none"/>
+      </w:rPr>
+    </w:lvl>
+    <w:lvl w:ilvl="6">
+      <w:start w:val="1"/>
+      <w:numFmt w:val="bullet"/>
+      <w:lvlText w:val="●"/>
+      <w:lvlJc w:val="left"/>
+      <w:pPr>
+        <w:ind w:left="5040" w:hanging="360"/>
+      </w:pPr>
+      <w:rPr>
+        <w:strike w:val="0"/>
+        <w:dstrike w:val="0"/>
+        <w:u w:val="none"/>
+        <w:effect w:val="none"/>
+      </w:rPr>
+    </w:lvl>
+    <w:lvl w:ilvl="7">
+      <w:start w:val="1"/>
+      <w:numFmt w:val="bullet"/>
+      <w:lvlText w:val="○"/>
+      <w:lvlJc w:val="left"/>
+      <w:pPr>
+        <w:ind w:left="5760" w:hanging="360"/>
+      </w:pPr>
+      <w:rPr>
+        <w:strike w:val="0"/>
+        <w:dstrike w:val="0"/>
+        <w:u w:val="none"/>
+        <w:effect w:val="none"/>
+      </w:rPr>
+    </w:lvl>
+    <w:lvl w:ilvl="8">
+      <w:start w:val="1"/>
+      <w:numFmt w:val="bullet"/>
+      <w:lvlText w:val="■"/>
+      <w:lvlJc w:val="left"/>
+      <w:pPr>
+        <w:ind w:left="6480" w:hanging="360"/>
+      </w:pPr>
+      <w:rPr>
+        <w:strike w:val="0"/>
+        <w:dstrike w:val="0"/>
+        <w:u w:val="none"/>
+        <w:effect w:val="none"/>
+      </w:rPr>
+    </w:lvl>
+  </w:abstractNum>
+  <w:abstractNum w:abstractNumId="8" w15:restartNumberingAfterBreak="0">
     <w:nsid w:val="3B6B2980"/>
     <w:multiLevelType w:val="hybridMultilevel"/>
     <w:tmpl w:val="9E803522"/>
@@ -2872,7 +5857,7 @@
       </w:rPr>
     </w:lvl>
   </w:abstractNum>
-  <w:abstractNum w:abstractNumId="7" w15:restartNumberingAfterBreak="0">
+  <w:abstractNum w:abstractNumId="9" w15:restartNumberingAfterBreak="0">
     <w:nsid w:val="3D441858"/>
     <w:multiLevelType w:val="hybridMultilevel"/>
     <w:tmpl w:val="5C1C04DC"/>
@@ -2958,7 +5943,7 @@
       </w:pPr>
     </w:lvl>
   </w:abstractNum>
-  <w:abstractNum w:abstractNumId="8" w15:restartNumberingAfterBreak="0">
+  <w:abstractNum w:abstractNumId="10" w15:restartNumberingAfterBreak="0">
     <w:nsid w:val="42516B54"/>
     <w:multiLevelType w:val="hybridMultilevel"/>
     <w:tmpl w:val="CB18F5EA"/>
@@ -3044,7 +6029,7 @@
       </w:pPr>
     </w:lvl>
   </w:abstractNum>
-  <w:abstractNum w:abstractNumId="9" w15:restartNumberingAfterBreak="0">
+  <w:abstractNum w:abstractNumId="11" w15:restartNumberingAfterBreak="0">
     <w:nsid w:val="4ADA5688"/>
     <w:multiLevelType w:val="hybridMultilevel"/>
     <w:tmpl w:val="D8249E32"/>
@@ -3157,7 +6142,7 @@
       </w:rPr>
     </w:lvl>
   </w:abstractNum>
-  <w:abstractNum w:abstractNumId="10" w15:restartNumberingAfterBreak="0">
+  <w:abstractNum w:abstractNumId="12" w15:restartNumberingAfterBreak="0">
     <w:nsid w:val="55560B52"/>
     <w:multiLevelType w:val="hybridMultilevel"/>
     <w:tmpl w:val="0400C216"/>
@@ -3270,7 +6255,7 @@
       </w:rPr>
     </w:lvl>
   </w:abstractNum>
-  <w:abstractNum w:abstractNumId="11" w15:restartNumberingAfterBreak="0">
+  <w:abstractNum w:abstractNumId="13" w15:restartNumberingAfterBreak="0">
     <w:nsid w:val="5B062E94"/>
     <w:multiLevelType w:val="hybridMultilevel"/>
     <w:tmpl w:val="2FBEF060"/>
@@ -3383,7 +6368,7 @@
       </w:rPr>
     </w:lvl>
   </w:abstractNum>
-  <w:abstractNum w:abstractNumId="12" w15:restartNumberingAfterBreak="0">
+  <w:abstractNum w:abstractNumId="14" w15:restartNumberingAfterBreak="0">
     <w:nsid w:val="6DB63140"/>
     <w:multiLevelType w:val="hybridMultilevel"/>
     <w:tmpl w:val="235828BA"/>
@@ -3496,7 +6481,7 @@
       </w:rPr>
     </w:lvl>
   </w:abstractNum>
-  <w:abstractNum w:abstractNumId="13" w15:restartNumberingAfterBreak="0">
+  <w:abstractNum w:abstractNumId="15" w15:restartNumberingAfterBreak="0">
     <w:nsid w:val="6E050B86"/>
     <w:multiLevelType w:val="hybridMultilevel"/>
     <w:tmpl w:val="7B0C09D4"/>
@@ -3610,46 +6595,70 @@
     </w:lvl>
   </w:abstractNum>
   <w:num w:numId="1" w16cid:durableId="651636533">
+    <w:abstractNumId w:val="6"/>
+  </w:num>
+  <w:num w:numId="2" w16cid:durableId="1758088935">
+    <w:abstractNumId w:val="10"/>
+  </w:num>
+  <w:num w:numId="3" w16cid:durableId="1954701285">
+    <w:abstractNumId w:val="4"/>
+  </w:num>
+  <w:num w:numId="4" w16cid:durableId="73936429">
     <w:abstractNumId w:val="5"/>
   </w:num>
-  <w:num w:numId="2" w16cid:durableId="1758088935">
+  <w:num w:numId="5" w16cid:durableId="926618392">
+    <w:abstractNumId w:val="9"/>
+  </w:num>
+  <w:num w:numId="6" w16cid:durableId="1337074546">
+    <w:abstractNumId w:val="1"/>
+  </w:num>
+  <w:num w:numId="7" w16cid:durableId="2107341288">
+    <w:abstractNumId w:val="2"/>
+  </w:num>
+  <w:num w:numId="8" w16cid:durableId="1685475735">
+    <w:abstractNumId w:val="12"/>
+  </w:num>
+  <w:num w:numId="9" w16cid:durableId="1836722994">
+    <w:abstractNumId w:val="13"/>
+  </w:num>
+  <w:num w:numId="10" w16cid:durableId="1473667698">
+    <w:abstractNumId w:val="14"/>
+  </w:num>
+  <w:num w:numId="11" w16cid:durableId="1923758004">
+    <w:abstractNumId w:val="3"/>
+  </w:num>
+  <w:num w:numId="12" w16cid:durableId="129515939">
     <w:abstractNumId w:val="8"/>
   </w:num>
-  <w:num w:numId="3" w16cid:durableId="1954701285">
-    <w:abstractNumId w:val="3"/>
-  </w:num>
-  <w:num w:numId="4" w16cid:durableId="73936429">
-    <w:abstractNumId w:val="4"/>
-  </w:num>
-  <w:num w:numId="5" w16cid:durableId="926618392">
-    <w:abstractNumId w:val="7"/>
-  </w:num>
-  <w:num w:numId="6" w16cid:durableId="1337074546">
-    <w:abstractNumId w:val="0"/>
-  </w:num>
-  <w:num w:numId="7" w16cid:durableId="2107341288">
-    <w:abstractNumId w:val="1"/>
-  </w:num>
-  <w:num w:numId="8" w16cid:durableId="1685475735">
-    <w:abstractNumId w:val="10"/>
-  </w:num>
-  <w:num w:numId="9" w16cid:durableId="1836722994">
+  <w:num w:numId="13" w16cid:durableId="2008053115">
     <w:abstractNumId w:val="11"/>
   </w:num>
-  <w:num w:numId="10" w16cid:durableId="1473667698">
-    <w:abstractNumId w:val="12"/>
+  <w:num w:numId="14" w16cid:durableId="359204259">
+    <w:abstractNumId w:val="15"/>
   </w:num>
-  <w:num w:numId="11" w16cid:durableId="1923758004">
-    <w:abstractNumId w:val="2"/>
+  <w:num w:numId="15" w16cid:durableId="1299341107">
+    <w:abstractNumId w:val="0"/>
+    <w:lvlOverride w:ilvl="0"/>
+    <w:lvlOverride w:ilvl="1"/>
+    <w:lvlOverride w:ilvl="2"/>
+    <w:lvlOverride w:ilvl="3"/>
+    <w:lvlOverride w:ilvl="4"/>
+    <w:lvlOverride w:ilvl="5"/>
+    <w:lvlOverride w:ilvl="6"/>
+    <w:lvlOverride w:ilvl="7"/>
+    <w:lvlOverride w:ilvl="8"/>
   </w:num>
-  <w:num w:numId="12" w16cid:durableId="129515939">
-    <w:abstractNumId w:val="6"/>
-  </w:num>
-  <w:num w:numId="13" w16cid:durableId="2008053115">
-    <w:abstractNumId w:val="9"/>
-  </w:num>
-  <w:num w:numId="14" w16cid:durableId="359204259">
-    <w:abstractNumId w:val="13"/>
+  <w:num w:numId="16" w16cid:durableId="1149858378">
+    <w:abstractNumId w:val="7"/>
+    <w:lvlOverride w:ilvl="0"/>
+    <w:lvlOverride w:ilvl="1"/>
+    <w:lvlOverride w:ilvl="2"/>
+    <w:lvlOverride w:ilvl="3"/>
+    <w:lvlOverride w:ilvl="4"/>
+    <w:lvlOverride w:ilvl="5"/>
+    <w:lvlOverride w:ilvl="6"/>
+    <w:lvlOverride w:ilvl="7"/>
+    <w:lvlOverride w:ilvl="8"/>
   </w:num>
 </w:numbering>
 </file>
@@ -4267,6 +7276,101 @@
       <w:iCs/>
     </w:rPr>
   </w:style>
+  <w:style w:type="paragraph" w:styleId="Encabezado">
+    <w:name w:val="header"/>
+    <w:basedOn w:val="Normal"/>
+    <w:link w:val="EncabezadoCar"/>
+    <w:uiPriority w:val="99"/>
+    <w:unhideWhenUsed/>
+    <w:rsid w:val="00D42381"/>
+    <w:pPr>
+      <w:tabs>
+        <w:tab w:val="center" w:pos="4680"/>
+        <w:tab w:val="right" w:pos="9360"/>
+      </w:tabs>
+      <w:spacing w:after="0" w:line="240" w:lineRule="auto"/>
+    </w:pPr>
+  </w:style>
+  <w:style w:type="character" w:customStyle="1" w:styleId="EncabezadoCar">
+    <w:name w:val="Encabezado Car"/>
+    <w:basedOn w:val="Fuentedeprrafopredeter"/>
+    <w:link w:val="Encabezado"/>
+    <w:uiPriority w:val="99"/>
+    <w:rsid w:val="00D42381"/>
+  </w:style>
+  <w:style w:type="paragraph" w:styleId="Piedepgina">
+    <w:name w:val="footer"/>
+    <w:basedOn w:val="Normal"/>
+    <w:link w:val="PiedepginaCar"/>
+    <w:uiPriority w:val="99"/>
+    <w:unhideWhenUsed/>
+    <w:rsid w:val="00D42381"/>
+    <w:pPr>
+      <w:tabs>
+        <w:tab w:val="center" w:pos="4680"/>
+        <w:tab w:val="right" w:pos="9360"/>
+      </w:tabs>
+      <w:spacing w:after="0" w:line="240" w:lineRule="auto"/>
+    </w:pPr>
+  </w:style>
+  <w:style w:type="character" w:customStyle="1" w:styleId="PiedepginaCar">
+    <w:name w:val="Pie de página Car"/>
+    <w:basedOn w:val="Fuentedeprrafopredeter"/>
+    <w:link w:val="Piedepgina"/>
+    <w:uiPriority w:val="99"/>
+    <w:rsid w:val="00D42381"/>
+  </w:style>
+  <w:style w:type="paragraph" w:styleId="TtuloTDC">
+    <w:name w:val="TOC Heading"/>
+    <w:basedOn w:val="Ttulo1"/>
+    <w:next w:val="Normal"/>
+    <w:uiPriority w:val="39"/>
+    <w:unhideWhenUsed/>
+    <w:qFormat/>
+    <w:rsid w:val="001B3195"/>
+    <w:pPr>
+      <w:outlineLvl w:val="9"/>
+    </w:pPr>
+    <w:rPr>
+      <w:lang w:val="es-AR" w:eastAsia="es-AR"/>
+    </w:rPr>
+  </w:style>
+  <w:style w:type="paragraph" w:styleId="TDC1">
+    <w:name w:val="toc 1"/>
+    <w:basedOn w:val="Normal"/>
+    <w:next w:val="Normal"/>
+    <w:autoRedefine/>
+    <w:uiPriority w:val="39"/>
+    <w:unhideWhenUsed/>
+    <w:rsid w:val="001B3195"/>
+    <w:pPr>
+      <w:spacing w:after="100"/>
+    </w:pPr>
+  </w:style>
+  <w:style w:type="paragraph" w:styleId="TDC2">
+    <w:name w:val="toc 2"/>
+    <w:basedOn w:val="Normal"/>
+    <w:next w:val="Normal"/>
+    <w:autoRedefine/>
+    <w:uiPriority w:val="39"/>
+    <w:unhideWhenUsed/>
+    <w:rsid w:val="001B3195"/>
+    <w:pPr>
+      <w:spacing w:after="100"/>
+      <w:ind w:left="220"/>
+    </w:pPr>
+  </w:style>
+  <w:style w:type="character" w:styleId="Hipervnculo">
+    <w:name w:val="Hyperlink"/>
+    <w:basedOn w:val="Fuentedeprrafopredeter"/>
+    <w:uiPriority w:val="99"/>
+    <w:unhideWhenUsed/>
+    <w:rsid w:val="001B3195"/>
+    <w:rPr>
+      <w:color w:val="0563C1" w:themeColor="hyperlink"/>
+      <w:u w:val="single"/>
+    </w:rPr>
+  </w:style>
 </w:styles>
 </file>
 
@@ -4529,4 +7633,16 @@
     </a:ext>
   </a:extLst>
 </a:theme>
+</file>
+
+<file path=customXml/item1.xml><?xml version="1.0" encoding="utf-8"?>
+<b:Sources xmlns:b="http://schemas.openxmlformats.org/officeDocument/2006/bibliography" xmlns="http://schemas.openxmlformats.org/officeDocument/2006/bibliography" SelectedStyle="\APASixthEditionOfficeOnline.xsl" StyleName="APA" Version="6"/>
+</file>
+
+<file path=customXml/itemProps1.xml><?xml version="1.0" encoding="utf-8"?>
+<ds:datastoreItem xmlns:ds="http://schemas.openxmlformats.org/officeDocument/2006/customXml" ds:itemID="{DC9AD1C7-0C80-4905-A3CB-D14927D50C35}">
+  <ds:schemaRefs>
+    <ds:schemaRef ds:uri="http://schemas.openxmlformats.org/officeDocument/2006/bibliography"/>
+  </ds:schemaRefs>
+</ds:datastoreItem>
 </file>
</xml_diff>